<commit_message>
Added moderator can ban/unban other users
Cannot ban other mods
</commit_message>
<xml_diff>
--- a/Documentation.docx
+++ b/Documentation.docx
@@ -7,11 +7,9 @@
         <w:pStyle w:val="Title"/>
         <w:jc w:val="center"/>
       </w:pPr>
-      <w:proofErr w:type="spellStart"/>
       <w:r>
         <w:t>StackOverflow</w:t>
       </w:r>
-      <w:proofErr w:type="spellEnd"/>
     </w:p>
     <w:p/>
     <w:p>
@@ -55,17 +53,8 @@
           <w:sz w:val="26"/>
           <w:szCs w:val="26"/>
         </w:rPr>
-        <w:t>spring-boot-starter-data-</w:t>
-      </w:r>
-      <w:proofErr w:type="spellStart"/>
-      <w:r>
-        <w:rPr>
-          <w:sz w:val="26"/>
-          <w:szCs w:val="26"/>
-        </w:rPr>
-        <w:t>jpa</w:t>
-      </w:r>
-      <w:proofErr w:type="spellEnd"/>
+        <w:t>spring-boot-starter-data-jpa</w:t>
+      </w:r>
     </w:p>
     <w:p>
       <w:pPr>
@@ -119,21 +108,12 @@
           <w:szCs w:val="26"/>
         </w:rPr>
       </w:pPr>
-      <w:proofErr w:type="spellStart"/>
-      <w:r>
-        <w:rPr>
-          <w:sz w:val="26"/>
-          <w:szCs w:val="26"/>
-        </w:rPr>
-        <w:t>mysql</w:t>
-      </w:r>
-      <w:proofErr w:type="spellEnd"/>
-      <w:r>
-        <w:rPr>
-          <w:sz w:val="26"/>
-          <w:szCs w:val="26"/>
-        </w:rPr>
-        <w:t>-connector-j</w:t>
+      <w:r>
+        <w:rPr>
+          <w:sz w:val="26"/>
+          <w:szCs w:val="26"/>
+        </w:rPr>
+        <w:t>mysql-connector-j</w:t>
       </w:r>
     </w:p>
     <w:p>
@@ -153,17 +133,8 @@
           <w:sz w:val="26"/>
           <w:szCs w:val="26"/>
         </w:rPr>
-        <w:t>spring-boot-starter-</w:t>
-      </w:r>
-      <w:proofErr w:type="spellStart"/>
-      <w:r>
-        <w:rPr>
-          <w:sz w:val="26"/>
-          <w:szCs w:val="26"/>
-        </w:rPr>
-        <w:t>jdbc</w:t>
-      </w:r>
-      <w:proofErr w:type="spellEnd"/>
+        <w:t>spring-boot-starter-jdbc</w:t>
+      </w:r>
     </w:p>
     <w:p>
       <w:pPr>
@@ -217,7 +188,6 @@
           <w:szCs w:val="26"/>
         </w:rPr>
       </w:pPr>
-      <w:proofErr w:type="spellStart"/>
       <w:r>
         <w:rPr>
           <w:sz w:val="26"/>
@@ -225,7 +195,6 @@
         </w:rPr>
         <w:t>jjwt-api</w:t>
       </w:r>
-      <w:proofErr w:type="spellEnd"/>
     </w:p>
     <w:p>
       <w:pPr>
@@ -239,7 +208,6 @@
           <w:szCs w:val="26"/>
         </w:rPr>
       </w:pPr>
-      <w:proofErr w:type="spellStart"/>
       <w:r>
         <w:rPr>
           <w:sz w:val="26"/>
@@ -247,7 +215,6 @@
         </w:rPr>
         <w:t>jjwt-impl</w:t>
       </w:r>
-      <w:proofErr w:type="spellEnd"/>
     </w:p>
     <w:p>
       <w:pPr>
@@ -261,7 +228,6 @@
           <w:szCs w:val="26"/>
         </w:rPr>
       </w:pPr>
-      <w:proofErr w:type="spellStart"/>
       <w:r>
         <w:rPr>
           <w:sz w:val="26"/>
@@ -269,32 +235,29 @@
         </w:rPr>
         <w:t>jjwt-jackson</w:t>
       </w:r>
-      <w:proofErr w:type="spellEnd"/>
-    </w:p>
-    <w:p>
-      <w:pPr>
-        <w:ind w:firstLine="720"/>
-        <w:rPr>
-          <w:sz w:val="26"/>
-          <w:szCs w:val="26"/>
-        </w:rPr>
-      </w:pPr>
-      <w:r>
-        <w:rPr>
-          <w:sz w:val="26"/>
-          <w:szCs w:val="26"/>
-        </w:rPr>
-        <w:t xml:space="preserve">For login and </w:t>
-      </w:r>
-      <w:proofErr w:type="gramStart"/>
-      <w:r>
-        <w:rPr>
-          <w:sz w:val="26"/>
-          <w:szCs w:val="26"/>
-        </w:rPr>
-        <w:t>security</w:t>
-      </w:r>
-      <w:proofErr w:type="gramEnd"/>
+    </w:p>
+    <w:p>
+      <w:pPr>
+        <w:ind w:firstLine="720"/>
+        <w:rPr>
+          <w:sz w:val="26"/>
+          <w:szCs w:val="26"/>
+        </w:rPr>
+      </w:pPr>
+      <w:r>
+        <w:rPr>
+          <w:sz w:val="26"/>
+          <w:szCs w:val="26"/>
+        </w:rPr>
+        <w:t>For login and security</w:t>
+      </w:r>
+      <w:r>
+        <w:rPr>
+          <w:sz w:val="26"/>
+          <w:szCs w:val="26"/>
+        </w:rPr>
+        <w:t>,</w:t>
+      </w:r>
       <w:r>
         <w:rPr>
           <w:sz w:val="26"/>
@@ -323,15 +286,13 @@
         </w:rPr>
         <w:t xml:space="preserve"> For security reasons for most endpoints, I also request the user to submit the username together with the token. Even though the username can be extracted from the token, if a malicious actor gets the token from somewhere, he cannot use it because he does not expect to also submit the username in a field. This would allow requests only from trusted front ends which know about this trick.</w:t>
       </w:r>
-    </w:p>
-    <w:p>
-      <w:pPr>
-        <w:ind w:firstLine="720"/>
-        <w:rPr>
-          <w:sz w:val="26"/>
-          <w:szCs w:val="26"/>
-        </w:rPr>
-      </w:pPr>
+      <w:r>
+        <w:rPr>
+          <w:sz w:val="26"/>
+          <w:szCs w:val="26"/>
+        </w:rPr>
+        <w:t xml:space="preserve"> Also for obvious security reasons the passwords are stored in the database using the bcrypt algorithm, which is on purpose very slow (about 1sec/passwordHash), to discourage brute force attempts.</w:t>
+      </w:r>
     </w:p>
     <w:p>
       <w:pPr>
@@ -603,7 +564,6 @@
           <w:szCs w:val="26"/>
         </w:rPr>
       </w:pPr>
-      <w:proofErr w:type="spellStart"/>
       <w:r>
         <w:rPr>
           <w:sz w:val="26"/>
@@ -611,7 +571,6 @@
         </w:rPr>
         <w:t>AuthRequest</w:t>
       </w:r>
-      <w:proofErr w:type="spellEnd"/>
     </w:p>
     <w:p>
       <w:pPr>
@@ -645,7 +604,6 @@
           <w:szCs w:val="26"/>
         </w:rPr>
       </w:pPr>
-      <w:proofErr w:type="spellStart"/>
       <w:r>
         <w:rPr>
           <w:sz w:val="26"/>
@@ -653,7 +611,6 @@
         </w:rPr>
         <w:t>QuestionAnswers</w:t>
       </w:r>
-      <w:proofErr w:type="spellEnd"/>
     </w:p>
     <w:p>
       <w:pPr>
@@ -687,7 +644,6 @@
           <w:szCs w:val="26"/>
         </w:rPr>
       </w:pPr>
-      <w:proofErr w:type="spellStart"/>
       <w:r>
         <w:rPr>
           <w:sz w:val="26"/>
@@ -695,7 +651,6 @@
         </w:rPr>
         <w:t>UserInfoDetails</w:t>
       </w:r>
-      <w:proofErr w:type="spellEnd"/>
     </w:p>
     <w:p>
       <w:pPr>
@@ -744,609 +699,622 @@
         <w:t>3. Features and use cases</w:t>
       </w:r>
     </w:p>
-    <w:p/>
-    <w:p>
-      <w:r>
+    <w:p>
+      <w:pPr>
+        <w:rPr>
+          <w:sz w:val="26"/>
+          <w:szCs w:val="26"/>
+        </w:rPr>
+      </w:pPr>
+    </w:p>
+    <w:p>
+      <w:pPr>
+        <w:rPr>
+          <w:sz w:val="26"/>
+          <w:szCs w:val="26"/>
+        </w:rPr>
+      </w:pPr>
+      <w:r>
+        <w:rPr>
+          <w:sz w:val="26"/>
+          <w:szCs w:val="26"/>
+        </w:rPr>
         <w:tab/>
         <w:t xml:space="preserve">The user firstly can </w:t>
       </w:r>
       <w:r>
         <w:rPr>
+          <w:sz w:val="26"/>
+          <w:szCs w:val="26"/>
           <w:u w:val="single"/>
         </w:rPr>
-        <w:t xml:space="preserve">create an </w:t>
-      </w:r>
-      <w:proofErr w:type="gramStart"/>
-      <w:r>
-        <w:rPr>
+        <w:t>create an account</w:t>
+      </w:r>
+      <w:r>
+        <w:rPr>
+          <w:sz w:val="26"/>
+          <w:szCs w:val="26"/>
           <w:u w:val="single"/>
         </w:rPr>
-        <w:t>account</w:t>
-      </w:r>
-      <w:r>
-        <w:rPr>
-          <w:u w:val="single"/>
-        </w:rPr>
         <w:t xml:space="preserve"> </w:t>
       </w:r>
       <w:r>
+        <w:rPr>
+          <w:sz w:val="26"/>
+          <w:szCs w:val="26"/>
+        </w:rPr>
         <w:t xml:space="preserve"> </w:t>
       </w:r>
       <w:r>
         <w:rPr>
           <w:color w:val="70AD47" w:themeColor="accent6"/>
-        </w:rPr>
-        <w:t>(</w:t>
-      </w:r>
-      <w:proofErr w:type="gramEnd"/>
+          <w:sz w:val="26"/>
+          <w:szCs w:val="26"/>
+        </w:rPr>
+        <w:t>(/user/register)</w:t>
+      </w:r>
       <w:r>
         <w:rPr>
           <w:color w:val="70AD47" w:themeColor="accent6"/>
-        </w:rPr>
-        <w:t>/user/register)</w:t>
-      </w:r>
-      <w:r>
-        <w:rPr>
-          <w:color w:val="70AD47" w:themeColor="accent6"/>
+          <w:sz w:val="26"/>
+          <w:szCs w:val="26"/>
         </w:rPr>
         <w:t>.</w:t>
       </w:r>
     </w:p>
     <w:p>
-      <w:r>
+      <w:pPr>
+        <w:rPr>
+          <w:sz w:val="26"/>
+          <w:szCs w:val="26"/>
+        </w:rPr>
+      </w:pPr>
+      <w:r>
+        <w:rPr>
+          <w:sz w:val="26"/>
+          <w:szCs w:val="26"/>
+        </w:rPr>
         <w:tab/>
         <w:t xml:space="preserve">After the account is created, the user can </w:t>
       </w:r>
       <w:r>
         <w:rPr>
+          <w:sz w:val="26"/>
+          <w:szCs w:val="26"/>
           <w:u w:val="single"/>
         </w:rPr>
         <w:t>log in</w:t>
       </w:r>
       <w:r>
+        <w:rPr>
+          <w:sz w:val="26"/>
+          <w:szCs w:val="26"/>
+        </w:rPr>
         <w:t xml:space="preserve"> </w:t>
       </w:r>
       <w:r>
         <w:rPr>
           <w:color w:val="70AD47" w:themeColor="accent6"/>
+          <w:sz w:val="26"/>
+          <w:szCs w:val="26"/>
         </w:rPr>
         <w:t xml:space="preserve">(/user/login) </w:t>
       </w:r>
       <w:r>
+        <w:rPr>
+          <w:sz w:val="26"/>
+          <w:szCs w:val="26"/>
+        </w:rPr>
         <w:t>using the credentials and he will receive a JWT Token available for 1 hour.</w:t>
       </w:r>
     </w:p>
     <w:p>
-      <w:r>
+      <w:pPr>
+        <w:rPr>
+          <w:sz w:val="26"/>
+          <w:szCs w:val="26"/>
+        </w:rPr>
+      </w:pPr>
+      <w:r>
+        <w:rPr>
+          <w:sz w:val="26"/>
+          <w:szCs w:val="26"/>
+        </w:rPr>
         <w:tab/>
-        <w:t xml:space="preserve">Only after the user is logged in, he can access the following endpoints by submitting the token preceded by “Bearer </w:t>
-      </w:r>
-      <w:proofErr w:type="gramStart"/>
-      <w:r>
-        <w:t>“ in</w:t>
-      </w:r>
-      <w:proofErr w:type="gramEnd"/>
-      <w:r>
-        <w:t xml:space="preserve"> the Authorization header of the HTTP Request. The endpoints accept either GET or POST HTTP Requests depending on the type of action.</w:t>
-      </w:r>
-    </w:p>
-    <w:p>
+        <w:t>Only after the user is logged in, he can access the following endpoints by submitting the token preceded by “Bearer “ in the Authorization header of the HTTP Request. The endpoints accept either GET or POST HTTP Requests depending on the type of action.</w:t>
+      </w:r>
+    </w:p>
+    <w:p>
+      <w:pPr>
+        <w:rPr>
+          <w:sz w:val="26"/>
+          <w:szCs w:val="26"/>
+        </w:rPr>
+      </w:pPr>
       <w:r>
         <w:lastRenderedPageBreak/>
         <w:tab/>
+      </w:r>
+      <w:r>
+        <w:rPr>
+          <w:sz w:val="26"/>
+          <w:szCs w:val="26"/>
+        </w:rPr>
         <w:t xml:space="preserve">The user is able to </w:t>
       </w:r>
       <w:r>
         <w:rPr>
+          <w:sz w:val="26"/>
+          <w:szCs w:val="26"/>
           <w:u w:val="single"/>
         </w:rPr>
         <w:t>ask questions</w:t>
       </w:r>
       <w:r>
+        <w:rPr>
+          <w:sz w:val="26"/>
+          <w:szCs w:val="26"/>
+        </w:rPr>
         <w:t xml:space="preserve"> </w:t>
       </w:r>
       <w:r>
         <w:rPr>
           <w:color w:val="70AD47" w:themeColor="accent6"/>
-        </w:rPr>
-        <w:t>(/user/</w:t>
-      </w:r>
-      <w:proofErr w:type="spellStart"/>
+          <w:sz w:val="26"/>
+          <w:szCs w:val="26"/>
+        </w:rPr>
+        <w:t>(/user/postQuestion)</w:t>
+      </w:r>
+      <w:r>
+        <w:rPr>
+          <w:sz w:val="26"/>
+          <w:szCs w:val="26"/>
+        </w:rPr>
+        <w:t>.</w:t>
+      </w:r>
+      <w:r>
+        <w:rPr>
+          <w:sz w:val="26"/>
+          <w:szCs w:val="26"/>
+        </w:rPr>
+        <w:t xml:space="preserve"> </w:t>
+      </w:r>
+      <w:r>
+        <w:rPr>
+          <w:sz w:val="26"/>
+          <w:szCs w:val="26"/>
+        </w:rPr>
+        <w:t xml:space="preserve">He can also </w:t>
+      </w:r>
+      <w:r>
+        <w:rPr>
+          <w:sz w:val="26"/>
+          <w:szCs w:val="26"/>
+          <w:u w:val="single"/>
+        </w:rPr>
+        <w:t>list all of his questions</w:t>
+      </w:r>
+      <w:r>
+        <w:rPr>
+          <w:sz w:val="26"/>
+          <w:szCs w:val="26"/>
+        </w:rPr>
+        <w:t xml:space="preserve"> </w:t>
+      </w:r>
       <w:r>
         <w:rPr>
           <w:color w:val="70AD47" w:themeColor="accent6"/>
-        </w:rPr>
-        <w:t>postQuestion</w:t>
-      </w:r>
-      <w:proofErr w:type="spellEnd"/>
+          <w:sz w:val="26"/>
+          <w:szCs w:val="26"/>
+        </w:rPr>
+        <w:t xml:space="preserve">(/user/getQuestionsOfUser) </w:t>
+      </w:r>
+      <w:r>
+        <w:rPr>
+          <w:sz w:val="26"/>
+          <w:szCs w:val="26"/>
+        </w:rPr>
+        <w:t xml:space="preserve">or </w:t>
+      </w:r>
+      <w:r>
+        <w:rPr>
+          <w:sz w:val="26"/>
+          <w:szCs w:val="26"/>
+          <w:u w:val="single"/>
+        </w:rPr>
+        <w:t>search through all questions by more filters</w:t>
+      </w:r>
+      <w:r>
+        <w:rPr>
+          <w:sz w:val="26"/>
+          <w:szCs w:val="26"/>
+        </w:rPr>
+        <w:t xml:space="preserve"> </w:t>
+      </w:r>
       <w:r>
         <w:rPr>
           <w:color w:val="70AD47" w:themeColor="accent6"/>
-        </w:rPr>
-        <w:t>)</w:t>
-      </w:r>
-      <w:r>
-        <w:t>.</w:t>
-      </w:r>
-      <w:r>
+          <w:sz w:val="26"/>
+          <w:szCs w:val="26"/>
+        </w:rPr>
+        <w:t>(/user/searchQuestions)</w:t>
+      </w:r>
+      <w:r>
+        <w:rPr>
+          <w:sz w:val="26"/>
+          <w:szCs w:val="26"/>
+        </w:rPr>
+        <w:t xml:space="preserve">. The user can also </w:t>
+      </w:r>
+      <w:r>
+        <w:rPr>
+          <w:sz w:val="26"/>
+          <w:szCs w:val="26"/>
+          <w:u w:val="single"/>
+        </w:rPr>
+        <w:t>edit</w:t>
+      </w:r>
+      <w:r>
+        <w:rPr>
+          <w:sz w:val="26"/>
+          <w:szCs w:val="26"/>
+        </w:rPr>
         <w:t xml:space="preserve"> </w:t>
       </w:r>
       <w:r>
-        <w:t xml:space="preserve">He can also </w:t>
-      </w:r>
-      <w:r>
-        <w:rPr>
+        <w:rPr>
+          <w:color w:val="70AD47" w:themeColor="accent6"/>
+          <w:sz w:val="26"/>
+          <w:szCs w:val="26"/>
+        </w:rPr>
+        <w:t>(/user/updateQuestion)</w:t>
+      </w:r>
+      <w:r>
+        <w:rPr>
+          <w:sz w:val="26"/>
+          <w:szCs w:val="26"/>
+        </w:rPr>
+        <w:t xml:space="preserve"> or </w:t>
+      </w:r>
+      <w:r>
+        <w:rPr>
+          <w:sz w:val="26"/>
+          <w:szCs w:val="26"/>
           <w:u w:val="single"/>
         </w:rPr>
-        <w:t>list all of his questions</w:t>
-      </w:r>
-      <w:r>
+        <w:t>delete</w:t>
+      </w:r>
+      <w:r>
+        <w:rPr>
+          <w:sz w:val="26"/>
+          <w:szCs w:val="26"/>
+        </w:rPr>
         <w:t xml:space="preserve"> </w:t>
       </w:r>
       <w:r>
         <w:rPr>
           <w:color w:val="70AD47" w:themeColor="accent6"/>
-        </w:rPr>
-        <w:t>(/user/</w:t>
-      </w:r>
-      <w:proofErr w:type="spellStart"/>
+          <w:sz w:val="26"/>
+          <w:szCs w:val="26"/>
+        </w:rPr>
+        <w:t xml:space="preserve">(/user/deleteQuestion) </w:t>
+      </w:r>
+      <w:r>
+        <w:rPr>
+          <w:sz w:val="26"/>
+          <w:szCs w:val="26"/>
+        </w:rPr>
+        <w:t xml:space="preserve">his own questions. </w:t>
+      </w:r>
+      <w:r>
+        <w:rPr>
+          <w:sz w:val="26"/>
+          <w:szCs w:val="26"/>
+        </w:rPr>
+        <w:t>There can be no filter selected, in this way he will be prompted with all questions, or more filters and in this way he will receive questions which pass all the filters. All questions are received descending by their posted date, so newer questions will be first.</w:t>
+      </w:r>
+      <w:r>
+        <w:rPr>
+          <w:sz w:val="26"/>
+          <w:szCs w:val="26"/>
+        </w:rPr>
+        <w:t xml:space="preserve"> The user can </w:t>
+      </w:r>
+      <w:r>
+        <w:rPr>
+          <w:sz w:val="26"/>
+          <w:szCs w:val="26"/>
+          <w:u w:val="single"/>
+        </w:rPr>
+        <w:t>upvote questions</w:t>
+      </w:r>
+      <w:r>
+        <w:rPr>
+          <w:sz w:val="26"/>
+          <w:szCs w:val="26"/>
+        </w:rPr>
+        <w:t xml:space="preserve"> </w:t>
+      </w:r>
       <w:r>
         <w:rPr>
           <w:color w:val="70AD47" w:themeColor="accent6"/>
-        </w:rPr>
-        <w:t>getQuestionsOfUser</w:t>
-      </w:r>
-      <w:proofErr w:type="spellEnd"/>
+          <w:sz w:val="26"/>
+          <w:szCs w:val="26"/>
+        </w:rPr>
+        <w:t xml:space="preserve">(/user/upvoteQuestion) </w:t>
+      </w:r>
+      <w:r>
+        <w:rPr>
+          <w:sz w:val="26"/>
+          <w:szCs w:val="26"/>
+        </w:rPr>
+        <w:t xml:space="preserve">or </w:t>
+      </w:r>
+      <w:r>
+        <w:rPr>
+          <w:sz w:val="26"/>
+          <w:szCs w:val="26"/>
+          <w:u w:val="single"/>
+        </w:rPr>
+        <w:t>downvote questions</w:t>
+      </w:r>
+      <w:r>
+        <w:rPr>
+          <w:sz w:val="26"/>
+          <w:szCs w:val="26"/>
+        </w:rPr>
+        <w:t xml:space="preserve"> </w:t>
+      </w:r>
       <w:r>
         <w:rPr>
           <w:color w:val="70AD47" w:themeColor="accent6"/>
-        </w:rPr>
-        <w:t xml:space="preserve">) </w:t>
-      </w:r>
-      <w:r>
-        <w:t xml:space="preserve">or </w:t>
-      </w:r>
-      <w:r>
-        <w:rPr>
-          <w:u w:val="single"/>
-        </w:rPr>
-        <w:t>search through all questions by more filters</w:t>
-      </w:r>
-      <w:r>
-        <w:t xml:space="preserve"> </w:t>
-      </w:r>
-      <w:r>
-        <w:rPr>
-          <w:color w:val="70AD47" w:themeColor="accent6"/>
-        </w:rPr>
-        <w:t>(/user/</w:t>
-      </w:r>
-      <w:proofErr w:type="spellStart"/>
-      <w:r>
-        <w:rPr>
-          <w:color w:val="70AD47" w:themeColor="accent6"/>
-        </w:rPr>
-        <w:t>searchQuestions</w:t>
-      </w:r>
-      <w:proofErr w:type="spellEnd"/>
-      <w:r>
-        <w:rPr>
-          <w:color w:val="70AD47" w:themeColor="accent6"/>
-        </w:rPr>
-        <w:t>)</w:t>
-      </w:r>
-      <w:r>
-        <w:t>.</w:t>
-      </w:r>
-      <w:r>
-        <w:t xml:space="preserve"> The user can also </w:t>
-      </w:r>
-      <w:r>
-        <w:rPr>
-          <w:u w:val="single"/>
-        </w:rPr>
-        <w:t>edit</w:t>
-      </w:r>
-      <w:r>
-        <w:t xml:space="preserve"> </w:t>
-      </w:r>
-      <w:r>
-        <w:rPr>
-          <w:color w:val="70AD47" w:themeColor="accent6"/>
-        </w:rPr>
-        <w:t>(/user/</w:t>
-      </w:r>
-      <w:proofErr w:type="spellStart"/>
-      <w:r>
-        <w:rPr>
-          <w:color w:val="70AD47" w:themeColor="accent6"/>
-        </w:rPr>
-        <w:t>update</w:t>
-      </w:r>
-      <w:r>
-        <w:rPr>
-          <w:color w:val="70AD47" w:themeColor="accent6"/>
-        </w:rPr>
-        <w:t>Question</w:t>
-      </w:r>
-      <w:proofErr w:type="spellEnd"/>
-      <w:r>
-        <w:rPr>
-          <w:color w:val="70AD47" w:themeColor="accent6"/>
-        </w:rPr>
-        <w:t>)</w:t>
-      </w:r>
-      <w:r>
-        <w:t xml:space="preserve"> or </w:t>
-      </w:r>
-      <w:r>
-        <w:rPr>
-          <w:u w:val="single"/>
-        </w:rPr>
-        <w:t>delete</w:t>
-      </w:r>
-      <w:r>
-        <w:t xml:space="preserve"> </w:t>
-      </w:r>
-      <w:r>
-        <w:rPr>
-          <w:color w:val="70AD47" w:themeColor="accent6"/>
-        </w:rPr>
-        <w:t>(/user/</w:t>
-      </w:r>
-      <w:proofErr w:type="spellStart"/>
-      <w:r>
-        <w:rPr>
-          <w:color w:val="70AD47" w:themeColor="accent6"/>
-        </w:rPr>
-        <w:t>deleteQuestion</w:t>
-      </w:r>
-      <w:proofErr w:type="spellEnd"/>
-      <w:r>
-        <w:rPr>
-          <w:color w:val="70AD47" w:themeColor="accent6"/>
-        </w:rPr>
-        <w:t xml:space="preserve">) </w:t>
-      </w:r>
-      <w:r>
-        <w:t xml:space="preserve">his own questions. </w:t>
-      </w:r>
-      <w:r>
-        <w:t xml:space="preserve">There can be no filter selected, in this way he will be prompted with all questions, or more filters and in this </w:t>
-      </w:r>
-      <w:proofErr w:type="gramStart"/>
-      <w:r>
-        <w:t>way</w:t>
-      </w:r>
-      <w:proofErr w:type="gramEnd"/>
-      <w:r>
-        <w:t xml:space="preserve"> he will receive questions which pass all the filters. All questions are received descending by their posted date, so newer questions will be first.</w:t>
-      </w:r>
-      <w:r>
-        <w:t xml:space="preserve"> The user can </w:t>
-      </w:r>
-      <w:r>
-        <w:rPr>
-          <w:u w:val="single"/>
-        </w:rPr>
-        <w:t>upvote questions</w:t>
-      </w:r>
-      <w:r>
-        <w:t xml:space="preserve"> </w:t>
-      </w:r>
-      <w:r>
-        <w:rPr>
-          <w:color w:val="70AD47" w:themeColor="accent6"/>
-        </w:rPr>
-        <w:t>(/user/</w:t>
-      </w:r>
-      <w:proofErr w:type="spellStart"/>
-      <w:r>
-        <w:rPr>
-          <w:color w:val="70AD47" w:themeColor="accent6"/>
-        </w:rPr>
-        <w:t>upvoteQuestion</w:t>
-      </w:r>
-      <w:proofErr w:type="spellEnd"/>
-      <w:r>
-        <w:rPr>
-          <w:color w:val="70AD47" w:themeColor="accent6"/>
-        </w:rPr>
-        <w:t>)</w:t>
-      </w:r>
-      <w:r>
-        <w:rPr>
-          <w:color w:val="70AD47" w:themeColor="accent6"/>
-        </w:rPr>
-        <w:t xml:space="preserve"> </w:t>
-      </w:r>
-      <w:r>
-        <w:t xml:space="preserve">or </w:t>
-      </w:r>
-      <w:r>
-        <w:rPr>
-          <w:u w:val="single"/>
-        </w:rPr>
-        <w:t>downvote questions</w:t>
-      </w:r>
-      <w:r>
-        <w:t xml:space="preserve"> </w:t>
-      </w:r>
-      <w:r>
-        <w:rPr>
-          <w:color w:val="70AD47" w:themeColor="accent6"/>
-        </w:rPr>
-        <w:t>(/user/</w:t>
-      </w:r>
-      <w:proofErr w:type="spellStart"/>
-      <w:r>
-        <w:rPr>
-          <w:color w:val="70AD47" w:themeColor="accent6"/>
-        </w:rPr>
-        <w:t>downvote</w:t>
-      </w:r>
-      <w:r>
-        <w:rPr>
-          <w:color w:val="70AD47" w:themeColor="accent6"/>
-        </w:rPr>
-        <w:t>Question</w:t>
-      </w:r>
-      <w:proofErr w:type="spellEnd"/>
-      <w:r>
-        <w:rPr>
-          <w:color w:val="70AD47" w:themeColor="accent6"/>
-        </w:rPr>
-        <w:t>)</w:t>
-      </w:r>
-      <w:r>
+          <w:sz w:val="26"/>
+          <w:szCs w:val="26"/>
+        </w:rPr>
+        <w:t>(/user/downvoteQuestion)</w:t>
+      </w:r>
+      <w:r>
+        <w:rPr>
+          <w:sz w:val="26"/>
+          <w:szCs w:val="26"/>
+        </w:rPr>
         <w:t>, only once, but can change his vote.</w:t>
       </w:r>
     </w:p>
     <w:p>
-      <w:r>
+      <w:pPr>
+        <w:rPr>
+          <w:sz w:val="26"/>
+          <w:szCs w:val="26"/>
+        </w:rPr>
+      </w:pPr>
+      <w:r>
+        <w:rPr>
+          <w:sz w:val="26"/>
+          <w:szCs w:val="26"/>
+        </w:rPr>
         <w:tab/>
         <w:t xml:space="preserve">The user is also able to </w:t>
       </w:r>
       <w:r>
         <w:rPr>
+          <w:sz w:val="26"/>
+          <w:szCs w:val="26"/>
           <w:u w:val="single"/>
         </w:rPr>
         <w:t xml:space="preserve">answer to </w:t>
       </w:r>
       <w:r>
         <w:rPr>
+          <w:sz w:val="26"/>
+          <w:szCs w:val="26"/>
           <w:u w:val="single"/>
         </w:rPr>
         <w:t>questions</w:t>
       </w:r>
       <w:r>
+        <w:rPr>
+          <w:sz w:val="26"/>
+          <w:szCs w:val="26"/>
+        </w:rPr>
         <w:t xml:space="preserve"> </w:t>
       </w:r>
       <w:r>
         <w:rPr>
           <w:color w:val="70AD47" w:themeColor="accent6"/>
-        </w:rPr>
-        <w:t>(/user/</w:t>
-      </w:r>
-      <w:proofErr w:type="spellStart"/>
+          <w:sz w:val="26"/>
+          <w:szCs w:val="26"/>
+        </w:rPr>
+        <w:t>(/user/answerQuestion)</w:t>
+      </w:r>
+      <w:r>
+        <w:rPr>
+          <w:sz w:val="26"/>
+          <w:szCs w:val="26"/>
+        </w:rPr>
+        <w:t xml:space="preserve">, get all answers of a question(including the question) </w:t>
+      </w:r>
       <w:r>
         <w:rPr>
           <w:color w:val="70AD47" w:themeColor="accent6"/>
-        </w:rPr>
-        <w:t>answerQuestion</w:t>
-      </w:r>
-      <w:proofErr w:type="spellEnd"/>
+          <w:sz w:val="26"/>
+          <w:szCs w:val="26"/>
+        </w:rPr>
+        <w:t>(/user/getQuestionDetails)</w:t>
+      </w:r>
+      <w:r>
+        <w:rPr>
+          <w:sz w:val="26"/>
+          <w:szCs w:val="26"/>
+        </w:rPr>
+        <w:t xml:space="preserve">.  The user can </w:t>
+      </w:r>
+      <w:r>
+        <w:rPr>
+          <w:sz w:val="26"/>
+          <w:szCs w:val="26"/>
+          <w:u w:val="single"/>
+        </w:rPr>
+        <w:t xml:space="preserve">upvote answers </w:t>
+      </w:r>
       <w:r>
         <w:rPr>
           <w:color w:val="70AD47" w:themeColor="accent6"/>
-        </w:rPr>
-        <w:t>)</w:t>
-      </w:r>
-      <w:r>
-        <w:t xml:space="preserve">, get all answers of a </w:t>
-      </w:r>
-      <w:proofErr w:type="gramStart"/>
-      <w:r>
-        <w:t>question(</w:t>
-      </w:r>
-      <w:proofErr w:type="gramEnd"/>
-      <w:r>
-        <w:t xml:space="preserve">including the question) </w:t>
+          <w:sz w:val="26"/>
+          <w:szCs w:val="26"/>
+        </w:rPr>
+        <w:t xml:space="preserve">(/user/upvoteAnswer) </w:t>
+      </w:r>
+      <w:r>
+        <w:rPr>
+          <w:sz w:val="26"/>
+          <w:szCs w:val="26"/>
+        </w:rPr>
+        <w:t xml:space="preserve">or </w:t>
+      </w:r>
+      <w:r>
+        <w:rPr>
+          <w:sz w:val="26"/>
+          <w:szCs w:val="26"/>
+          <w:u w:val="single"/>
+        </w:rPr>
+        <w:t xml:space="preserve">downvote answers </w:t>
       </w:r>
       <w:r>
         <w:rPr>
           <w:color w:val="70AD47" w:themeColor="accent6"/>
-        </w:rPr>
-        <w:t>(/user/</w:t>
-      </w:r>
-      <w:proofErr w:type="spellStart"/>
+          <w:sz w:val="26"/>
+          <w:szCs w:val="26"/>
+        </w:rPr>
+        <w:t>(/user/downvoteAnswer)</w:t>
+      </w:r>
+      <w:r>
+        <w:rPr>
+          <w:sz w:val="26"/>
+          <w:szCs w:val="26"/>
+        </w:rPr>
+        <w:t>, only once, but can change his vote.</w:t>
+      </w:r>
+      <w:r>
+        <w:rPr>
+          <w:sz w:val="26"/>
+          <w:szCs w:val="26"/>
+        </w:rPr>
+        <w:t xml:space="preserve"> The user can also </w:t>
+      </w:r>
+      <w:r>
+        <w:rPr>
+          <w:sz w:val="26"/>
+          <w:szCs w:val="26"/>
+          <w:u w:val="single"/>
+        </w:rPr>
+        <w:t>edit</w:t>
+      </w:r>
+      <w:r>
+        <w:rPr>
+          <w:sz w:val="26"/>
+          <w:szCs w:val="26"/>
+        </w:rPr>
+        <w:t xml:space="preserve"> the contents of an answer </w:t>
+      </w:r>
       <w:r>
         <w:rPr>
           <w:color w:val="70AD47" w:themeColor="accent6"/>
-        </w:rPr>
-        <w:t>getQuestionDetails</w:t>
-      </w:r>
-      <w:proofErr w:type="spellEnd"/>
+          <w:sz w:val="26"/>
+          <w:szCs w:val="26"/>
+        </w:rPr>
+        <w:t xml:space="preserve">(/user/updateAnswer) </w:t>
+      </w:r>
+      <w:r>
+        <w:rPr>
+          <w:sz w:val="26"/>
+          <w:szCs w:val="26"/>
+        </w:rPr>
+        <w:t xml:space="preserve">or </w:t>
+      </w:r>
+      <w:r>
+        <w:rPr>
+          <w:sz w:val="26"/>
+          <w:szCs w:val="26"/>
+          <w:u w:val="single"/>
+        </w:rPr>
+        <w:t>delete</w:t>
+      </w:r>
+      <w:r>
+        <w:rPr>
+          <w:sz w:val="26"/>
+          <w:szCs w:val="26"/>
+        </w:rPr>
+        <w:t xml:space="preserve"> it</w:t>
+      </w:r>
+      <w:r>
+        <w:rPr>
+          <w:sz w:val="26"/>
+          <w:szCs w:val="26"/>
+        </w:rPr>
+        <w:t xml:space="preserve">. </w:t>
+      </w:r>
       <w:r>
         <w:rPr>
           <w:color w:val="70AD47" w:themeColor="accent6"/>
-        </w:rPr>
-        <w:t>)</w:t>
-      </w:r>
-      <w:r>
-        <w:t xml:space="preserve">.  </w:t>
-      </w:r>
-      <w:r>
-        <w:t xml:space="preserve">The user can </w:t>
-      </w:r>
-      <w:r>
-        <w:rPr>
-          <w:u w:val="single"/>
-        </w:rPr>
-        <w:t xml:space="preserve">upvote </w:t>
-      </w:r>
-      <w:r>
-        <w:rPr>
-          <w:u w:val="single"/>
-        </w:rPr>
-        <w:t xml:space="preserve">answers </w:t>
-      </w:r>
-      <w:r>
-        <w:rPr>
-          <w:color w:val="70AD47" w:themeColor="accent6"/>
-        </w:rPr>
-        <w:t>(/user/</w:t>
-      </w:r>
-      <w:proofErr w:type="spellStart"/>
-      <w:r>
-        <w:rPr>
-          <w:color w:val="70AD47" w:themeColor="accent6"/>
-        </w:rPr>
-        <w:t>up</w:t>
-      </w:r>
-      <w:r>
-        <w:rPr>
-          <w:color w:val="70AD47" w:themeColor="accent6"/>
-        </w:rPr>
-        <w:t>voteAnswer</w:t>
-      </w:r>
-      <w:proofErr w:type="spellEnd"/>
-      <w:r>
-        <w:rPr>
-          <w:color w:val="70AD47" w:themeColor="accent6"/>
-        </w:rPr>
-        <w:t>)</w:t>
-      </w:r>
-      <w:r>
-        <w:rPr>
-          <w:color w:val="70AD47" w:themeColor="accent6"/>
-        </w:rPr>
-        <w:t xml:space="preserve"> </w:t>
-      </w:r>
-      <w:r>
-        <w:t xml:space="preserve">or </w:t>
-      </w:r>
-      <w:r>
-        <w:rPr>
-          <w:u w:val="single"/>
-        </w:rPr>
-        <w:t xml:space="preserve">downvote </w:t>
-      </w:r>
-      <w:r>
-        <w:rPr>
-          <w:u w:val="single"/>
-        </w:rPr>
-        <w:t xml:space="preserve">answers </w:t>
-      </w:r>
-      <w:r>
-        <w:rPr>
-          <w:color w:val="70AD47" w:themeColor="accent6"/>
-        </w:rPr>
-        <w:t>(/user/</w:t>
-      </w:r>
-      <w:proofErr w:type="spellStart"/>
-      <w:r>
-        <w:rPr>
-          <w:color w:val="70AD47" w:themeColor="accent6"/>
-        </w:rPr>
-        <w:t>downvo</w:t>
-      </w:r>
-      <w:r>
-        <w:rPr>
-          <w:color w:val="70AD47" w:themeColor="accent6"/>
-        </w:rPr>
-        <w:t>teAnswer</w:t>
-      </w:r>
-      <w:proofErr w:type="spellEnd"/>
-      <w:r>
-        <w:rPr>
-          <w:color w:val="70AD47" w:themeColor="accent6"/>
-        </w:rPr>
-        <w:t>)</w:t>
-      </w:r>
-      <w:r>
-        <w:t>, only once, but can change his vote.</w:t>
-      </w:r>
-      <w:r>
-        <w:t xml:space="preserve"> The user can also </w:t>
-      </w:r>
-      <w:r>
-        <w:rPr>
-          <w:u w:val="single"/>
-        </w:rPr>
-        <w:t>edit</w:t>
-      </w:r>
-      <w:r>
-        <w:t xml:space="preserve"> the contents of an answer </w:t>
-      </w:r>
-      <w:r>
-        <w:rPr>
-          <w:color w:val="70AD47" w:themeColor="accent6"/>
-        </w:rPr>
-        <w:t>(/user/</w:t>
-      </w:r>
-      <w:proofErr w:type="spellStart"/>
-      <w:r>
-        <w:rPr>
-          <w:color w:val="70AD47" w:themeColor="accent6"/>
-        </w:rPr>
-        <w:t>updateAnswer</w:t>
-      </w:r>
-      <w:proofErr w:type="spellEnd"/>
-      <w:r>
-        <w:rPr>
-          <w:color w:val="70AD47" w:themeColor="accent6"/>
-        </w:rPr>
-        <w:t xml:space="preserve">) </w:t>
-      </w:r>
-      <w:r>
-        <w:t xml:space="preserve">or </w:t>
-      </w:r>
-      <w:r>
-        <w:rPr>
-          <w:u w:val="single"/>
-        </w:rPr>
-        <w:t>delete</w:t>
-      </w:r>
-      <w:r>
-        <w:t xml:space="preserve"> it </w:t>
-      </w:r>
-      <w:r>
-        <w:rPr>
-          <w:color w:val="70AD47" w:themeColor="accent6"/>
-        </w:rPr>
-        <w:t>(/user/</w:t>
-      </w:r>
-      <w:proofErr w:type="spellStart"/>
-      <w:r>
-        <w:rPr>
-          <w:color w:val="70AD47" w:themeColor="accent6"/>
-        </w:rPr>
-        <w:t>deleteAnswer</w:t>
-      </w:r>
-      <w:proofErr w:type="spellEnd"/>
-      <w:r>
-        <w:rPr>
-          <w:color w:val="70AD47" w:themeColor="accent6"/>
-        </w:rPr>
-        <w:t>)</w:t>
-      </w:r>
-      <w:r>
+          <w:sz w:val="26"/>
+          <w:szCs w:val="26"/>
+        </w:rPr>
+        <w:t>(/user/deleteAnswer)</w:t>
+      </w:r>
+      <w:r>
+        <w:rPr>
+          <w:sz w:val="26"/>
+          <w:szCs w:val="26"/>
+        </w:rPr>
         <w:t>.</w:t>
       </w:r>
     </w:p>
-    <w:p/>
+    <w:p>
+      <w:pPr>
+        <w:rPr>
+          <w:sz w:val="26"/>
+          <w:szCs w:val="26"/>
+        </w:rPr>
+      </w:pPr>
+      <w:r>
+        <w:rPr>
+          <w:sz w:val="26"/>
+          <w:szCs w:val="26"/>
+        </w:rPr>
+        <w:tab/>
+        <w:t>Each question and answer have a score that modifies with each upvote or downvote of the user. Each user also has a score that modifies when one of his questions or answers gets upvoted or downvoted, or when a user downvotes another question. The users cannot vote their own question or answer.</w:t>
+      </w:r>
+    </w:p>
     <w:p>
       <w:pPr>
         <w:pStyle w:val="Subtitle"/>
-      </w:pPr>
-      <w:r>
+        <w:rPr>
+          <w:sz w:val="26"/>
+          <w:szCs w:val="26"/>
+        </w:rPr>
+      </w:pPr>
+      <w:r>
+        <w:rPr>
+          <w:sz w:val="26"/>
+          <w:szCs w:val="26"/>
+        </w:rPr>
         <w:tab/>
         <w:t>4. Spring specific</w:t>
       </w:r>
     </w:p>
     <w:p>
-      <w:r>
+      <w:pPr>
+        <w:rPr>
+          <w:sz w:val="26"/>
+          <w:szCs w:val="26"/>
+        </w:rPr>
+      </w:pPr>
+      <w:r>
+        <w:rPr>
+          <w:sz w:val="26"/>
+          <w:szCs w:val="26"/>
+        </w:rPr>
         <w:tab/>
         <w:t>Throughout the project I have used annotations because they enhance code readability. Here is a brief explanation on the most important annotations that I have used.</w:t>
       </w:r>
@@ -1356,15 +1324,23 @@
         <w:rPr>
           <w:b/>
           <w:bCs/>
-        </w:rPr>
-      </w:pPr>
-      <w:r>
+          <w:sz w:val="26"/>
+          <w:szCs w:val="26"/>
+        </w:rPr>
+      </w:pPr>
+      <w:r>
+        <w:rPr>
+          <w:sz w:val="26"/>
+          <w:szCs w:val="26"/>
+        </w:rPr>
         <w:tab/>
       </w:r>
       <w:r>
         <w:rPr>
           <w:b/>
           <w:bCs/>
+          <w:sz w:val="26"/>
+          <w:szCs w:val="26"/>
         </w:rPr>
         <w:t>1. @Autowired:</w:t>
       </w:r>
@@ -1372,84 +1348,154 @@
     <w:p>
       <w:pPr>
         <w:ind w:left="720" w:firstLine="720"/>
-      </w:pPr>
-      <w:r>
+        <w:rPr>
+          <w:sz w:val="26"/>
+          <w:szCs w:val="26"/>
+        </w:rPr>
+      </w:pPr>
+      <w:r>
+        <w:rPr>
+          <w:sz w:val="26"/>
+          <w:szCs w:val="26"/>
+        </w:rPr>
         <w:t>I've applied the @Autowired annotation to inject dependencies automatically, reducing manual configuration and promoting loose coupling between components. This simplifies the wiring of beans, making the codebase more maintainable and scalable.</w:t>
       </w:r>
     </w:p>
-    <w:p/>
+    <w:p>
+      <w:pPr>
+        <w:rPr>
+          <w:sz w:val="26"/>
+          <w:szCs w:val="26"/>
+        </w:rPr>
+      </w:pPr>
+    </w:p>
     <w:p>
       <w:pPr>
         <w:ind w:firstLine="720"/>
         <w:rPr>
           <w:b/>
           <w:bCs/>
+          <w:sz w:val="26"/>
+          <w:szCs w:val="26"/>
         </w:rPr>
       </w:pPr>
       <w:r>
         <w:rPr>
           <w:b/>
           <w:bCs/>
-        </w:rPr>
-        <w:t>2.</w:t>
-      </w:r>
-      <w:r>
+          <w:sz w:val="26"/>
+          <w:szCs w:val="26"/>
+        </w:rPr>
+        <w:t>2. @Repository:</w:t>
+      </w:r>
+    </w:p>
+    <w:p>
+      <w:pPr>
+        <w:ind w:left="720" w:firstLine="720"/>
+        <w:rPr>
+          <w:sz w:val="26"/>
+          <w:szCs w:val="26"/>
+        </w:rPr>
+      </w:pPr>
+      <w:r>
+        <w:rPr>
+          <w:sz w:val="26"/>
+          <w:szCs w:val="26"/>
+        </w:rPr>
+        <w:t>The @Repository annotation has been utilized to designate classes as data repositories, facilitating seamless interaction with the underlying database. By incorporating this annotation, I've abstracted away the complexities of data access, allowing for clean and concise repository implementations.</w:t>
+      </w:r>
+    </w:p>
+    <w:p>
+      <w:pPr>
+        <w:rPr>
+          <w:sz w:val="26"/>
+          <w:szCs w:val="26"/>
+        </w:rPr>
+      </w:pPr>
+    </w:p>
+    <w:p>
+      <w:pPr>
+        <w:ind w:firstLine="720"/>
         <w:rPr>
           <w:b/>
           <w:bCs/>
-        </w:rPr>
-        <w:t xml:space="preserve"> </w:t>
-      </w:r>
+          <w:sz w:val="26"/>
+          <w:szCs w:val="26"/>
+        </w:rPr>
+      </w:pPr>
       <w:r>
         <w:rPr>
           <w:b/>
           <w:bCs/>
-        </w:rPr>
-        <w:t>@Repository:</w:t>
+          <w:sz w:val="26"/>
+          <w:szCs w:val="26"/>
+        </w:rPr>
+        <w:t>3. @Service:</w:t>
       </w:r>
     </w:p>
     <w:p>
       <w:pPr>
         <w:ind w:left="720" w:firstLine="720"/>
-      </w:pPr>
-      <w:r>
-        <w:t>The @Repository annotation has been utilized to designate classes as data repositories, facilitating seamless interaction with the underlying database. By incorporating this annotation, I've abstracted away the complexities of data access, allowing for clean and concise repository implementations.</w:t>
-      </w:r>
-    </w:p>
-    <w:p/>
+        <w:rPr>
+          <w:sz w:val="26"/>
+          <w:szCs w:val="26"/>
+        </w:rPr>
+      </w:pPr>
+      <w:r>
+        <w:rPr>
+          <w:sz w:val="26"/>
+          <w:szCs w:val="26"/>
+        </w:rPr>
+        <w:t>For encapsulating business logic and service-oriented functionalities, I've annotated relevant classes with @Service. This annotation aids in categorizing components within the service layer, enabling clear separation of concerns and promoting modularity in the application architecture.</w:t>
+      </w:r>
+    </w:p>
+    <w:p>
+      <w:pPr>
+        <w:ind w:firstLine="720"/>
+      </w:pPr>
+    </w:p>
     <w:p>
       <w:pPr>
         <w:ind w:firstLine="720"/>
         <w:rPr>
           <w:b/>
           <w:bCs/>
+          <w:sz w:val="26"/>
+          <w:szCs w:val="26"/>
         </w:rPr>
       </w:pPr>
       <w:r>
         <w:rPr>
           <w:b/>
           <w:bCs/>
-        </w:rPr>
-        <w:t>3. @Service:</w:t>
+          <w:sz w:val="26"/>
+          <w:szCs w:val="26"/>
+        </w:rPr>
+        <w:t>4. @Controller:</w:t>
       </w:r>
     </w:p>
     <w:p>
       <w:pPr>
         <w:ind w:left="720" w:firstLine="720"/>
-      </w:pPr>
-      <w:r>
-        <w:t>For encapsulating business logic and service-oriented functionalities, I've annotated relevant classes with @Service. This annotation aids in categorizing components within the service layer, enabling clear separation of concerns and promoting modularity in the application architecture.</w:t>
-      </w:r>
-    </w:p>
-    <w:p/>
-    <w:p>
-      <w:pPr>
-        <w:ind w:firstLine="720"/>
-      </w:pPr>
-    </w:p>
-    <w:p>
-      <w:pPr>
-        <w:ind w:firstLine="720"/>
+        <w:rPr>
+          <w:sz w:val="26"/>
+          <w:szCs w:val="26"/>
+        </w:rPr>
+      </w:pPr>
+      <w:r>
+        <w:rPr>
+          <w:sz w:val="26"/>
+          <w:szCs w:val="26"/>
+        </w:rPr>
+        <w:t>To handle incoming HTTP requests and orchestrate the flow of web interactions, I've annotated controller classes with @Controller. These annotated classes serve as entry points for request handling, enabling me to define request mappings and implement business logic to fulfill client requests effectively.</w:t>
+      </w:r>
+    </w:p>
+    <w:p>
+      <w:pPr>
+        <w:rPr>
+          <w:sz w:val="26"/>
+          <w:szCs w:val="26"/>
+        </w:rPr>
       </w:pPr>
     </w:p>
     <w:p>
@@ -1458,48 +1504,78 @@
         <w:rPr>
           <w:b/>
           <w:bCs/>
+          <w:sz w:val="26"/>
+          <w:szCs w:val="26"/>
         </w:rPr>
       </w:pPr>
       <w:r>
         <w:rPr>
           <w:b/>
           <w:bCs/>
-        </w:rPr>
-        <w:lastRenderedPageBreak/>
-        <w:t>4. @Controller:</w:t>
+          <w:sz w:val="26"/>
+          <w:szCs w:val="26"/>
+        </w:rPr>
+        <w:t>5. @Entity:</w:t>
       </w:r>
     </w:p>
     <w:p>
       <w:pPr>
         <w:ind w:left="720" w:firstLine="720"/>
-      </w:pPr>
-      <w:r>
-        <w:t>To handle incoming HTTP requests and orchestrate the flow of web interactions, I've annotated controller classes with @Controller. These annotated classes serve as entry points for request handling, enabling me to define request mappings and implement business logic to fulfill client requests effectively.</w:t>
-      </w:r>
-    </w:p>
-    <w:p/>
+        <w:rPr>
+          <w:sz w:val="26"/>
+          <w:szCs w:val="26"/>
+        </w:rPr>
+      </w:pPr>
+      <w:r>
+        <w:rPr>
+          <w:sz w:val="26"/>
+          <w:szCs w:val="26"/>
+        </w:rPr>
+        <w:t>By marking domain classes with the @Entity annotation, I've established them as JPA entities, representing persistent data stored in a relational database. This annotation facilitates object-relational mapping, allowing for seamless integration between Java objects and database tables, thereby simplifying data persistence operations.</w:t>
+      </w:r>
+    </w:p>
+    <w:p>
+      <w:pPr>
+        <w:rPr>
+          <w:sz w:val="26"/>
+          <w:szCs w:val="26"/>
+        </w:rPr>
+      </w:pPr>
+    </w:p>
     <w:p>
       <w:pPr>
         <w:ind w:firstLine="720"/>
         <w:rPr>
           <w:b/>
           <w:bCs/>
+          <w:sz w:val="26"/>
+          <w:szCs w:val="26"/>
         </w:rPr>
       </w:pPr>
       <w:r>
         <w:rPr>
           <w:b/>
           <w:bCs/>
-        </w:rPr>
-        <w:t>5. @Entity:</w:t>
+          <w:sz w:val="26"/>
+          <w:szCs w:val="26"/>
+        </w:rPr>
+        <w:t>6. @Test:</w:t>
       </w:r>
     </w:p>
     <w:p>
       <w:pPr>
         <w:ind w:left="720" w:firstLine="720"/>
-      </w:pPr>
-      <w:r>
-        <w:t>By marking domain classes with the @Entity annotation, I've established them as JPA entities, representing persistent data stored in a relational database. This annotation facilitates object-relational mapping, allowing for seamless integration between Java objects and database tables, thereby simplifying data persistence operations.</w:t>
+        <w:rPr>
+          <w:sz w:val="26"/>
+          <w:szCs w:val="26"/>
+        </w:rPr>
+      </w:pPr>
+      <w:r>
+        <w:rPr>
+          <w:sz w:val="26"/>
+          <w:szCs w:val="26"/>
+        </w:rPr>
+        <w:t>To ensure the reliability and correctness of my codebase, I've annotated test methods with @Test. These annotations signal the intent of methods to serve as test cases, enabling automated testing frameworks like JUnit to execute them during the testing phase. By incorporating unit tests, I've validated the functionality of individual components, promoting code quality and robustness.</w:t>
       </w:r>
     </w:p>
     <w:p/>
@@ -1507,120 +1583,22 @@
       <w:pPr>
         <w:ind w:firstLine="720"/>
         <w:rPr>
-          <w:b/>
-          <w:bCs/>
-        </w:rPr>
-      </w:pPr>
-      <w:r>
-        <w:rPr>
-          <w:b/>
-          <w:bCs/>
-        </w:rPr>
-        <w:t>6. @Test:</w:t>
-      </w:r>
-    </w:p>
-    <w:p>
-      <w:pPr>
-        <w:ind w:left="720" w:firstLine="720"/>
-      </w:pPr>
-      <w:r>
-        <w:t>To ensure the reliability and correctness of my codebase, I've annotated test methods with @Test. These annotations signal the intent of methods to serve as test cases, enabling automated testing frameworks like JUnit to execute them during the testing phase. By incorporating unit tests, I've validated the functionality of individual components, promoting code quality and robustness.</w:t>
-      </w:r>
-    </w:p>
-    <w:p/>
-    <w:p>
-      <w:pPr>
-        <w:ind w:firstLine="720"/>
-        <w:rPr>
-          <w:sz w:val="26"/>
-          <w:szCs w:val="26"/>
-        </w:rPr>
-      </w:pPr>
-    </w:p>
-    <w:p>
-      <w:pPr>
-        <w:ind w:firstLine="720"/>
-        <w:rPr>
-          <w:sz w:val="26"/>
-          <w:szCs w:val="26"/>
-        </w:rPr>
-      </w:pPr>
-    </w:p>
-    <w:p>
-      <w:pPr>
-        <w:ind w:firstLine="720"/>
-        <w:rPr>
-          <w:sz w:val="26"/>
-          <w:szCs w:val="26"/>
-        </w:rPr>
-      </w:pPr>
-    </w:p>
-    <w:p>
-      <w:pPr>
-        <w:ind w:firstLine="720"/>
-        <w:rPr>
-          <w:sz w:val="26"/>
-          <w:szCs w:val="26"/>
-        </w:rPr>
-      </w:pPr>
-    </w:p>
-    <w:p>
-      <w:pPr>
-        <w:ind w:firstLine="720"/>
-        <w:rPr>
-          <w:sz w:val="26"/>
-          <w:szCs w:val="26"/>
-        </w:rPr>
-      </w:pPr>
-    </w:p>
-    <w:p>
-      <w:pPr>
-        <w:ind w:firstLine="720"/>
-        <w:rPr>
-          <w:sz w:val="26"/>
-          <w:szCs w:val="26"/>
-        </w:rPr>
-      </w:pPr>
-    </w:p>
-    <w:p>
-      <w:pPr>
-        <w:ind w:firstLine="720"/>
-        <w:rPr>
-          <w:sz w:val="26"/>
-          <w:szCs w:val="26"/>
-        </w:rPr>
-      </w:pPr>
-    </w:p>
-    <w:p>
-      <w:pPr>
-        <w:ind w:firstLine="720"/>
-        <w:rPr>
-          <w:sz w:val="26"/>
-          <w:szCs w:val="26"/>
-        </w:rPr>
-      </w:pPr>
-    </w:p>
-    <w:p>
-      <w:pPr>
-        <w:ind w:firstLine="720"/>
-        <w:rPr>
-          <w:sz w:val="26"/>
-          <w:szCs w:val="26"/>
-        </w:rPr>
-      </w:pPr>
-    </w:p>
-    <w:p>
-      <w:pPr>
-        <w:ind w:firstLine="720"/>
-        <w:rPr>
-          <w:sz w:val="26"/>
-          <w:szCs w:val="26"/>
-        </w:rPr>
-      </w:pPr>
-    </w:p>
-    <w:p>
-      <w:pPr>
-        <w:ind w:firstLine="720"/>
+          <w:sz w:val="26"/>
+          <w:szCs w:val="26"/>
+        </w:rPr>
+      </w:pPr>
+    </w:p>
+    <w:p>
+      <w:pPr>
+        <w:ind w:firstLine="720"/>
+        <w:rPr>
+          <w:sz w:val="26"/>
+          <w:szCs w:val="26"/>
+        </w:rPr>
+      </w:pPr>
+    </w:p>
+    <w:p>
+      <w:pPr>
         <w:rPr>
           <w:sz w:val="26"/>
           <w:szCs w:val="26"/>
@@ -1639,9 +1617,16 @@
     <w:p>
       <w:pPr>
         <w:pStyle w:val="Subtitle"/>
-      </w:pPr>
-      <w:r>
-        <w:lastRenderedPageBreak/>
+        <w:rPr>
+          <w:sz w:val="26"/>
+          <w:szCs w:val="26"/>
+        </w:rPr>
+      </w:pPr>
+      <w:r>
+        <w:rPr>
+          <w:sz w:val="26"/>
+          <w:szCs w:val="26"/>
+        </w:rPr>
         <w:t>5. Diagrams</w:t>
       </w:r>
     </w:p>
@@ -1852,6 +1837,7 @@
       </w:pPr>
       <w:r>
         <w:rPr>
+          <w:noProof/>
           <w:sz w:val="26"/>
           <w:szCs w:val="26"/>
         </w:rPr>
@@ -1884,6 +1870,162 @@
                     <a:prstGeom prst="rect">
                       <a:avLst/>
                     </a:prstGeom>
+                  </pic:spPr>
+                </pic:pic>
+              </a:graphicData>
+            </a:graphic>
+          </wp:inline>
+        </w:drawing>
+      </w:r>
+    </w:p>
+    <w:p>
+      <w:pPr>
+        <w:ind w:firstLine="720"/>
+        <w:rPr>
+          <w:sz w:val="26"/>
+          <w:szCs w:val="26"/>
+        </w:rPr>
+      </w:pPr>
+    </w:p>
+    <w:p>
+      <w:pPr>
+        <w:ind w:firstLine="720"/>
+        <w:rPr>
+          <w:sz w:val="26"/>
+          <w:szCs w:val="26"/>
+        </w:rPr>
+      </w:pPr>
+    </w:p>
+    <w:p>
+      <w:pPr>
+        <w:ind w:firstLine="720"/>
+        <w:rPr>
+          <w:sz w:val="26"/>
+          <w:szCs w:val="26"/>
+        </w:rPr>
+      </w:pPr>
+    </w:p>
+    <w:p>
+      <w:pPr>
+        <w:ind w:firstLine="720"/>
+        <w:rPr>
+          <w:sz w:val="26"/>
+          <w:szCs w:val="26"/>
+        </w:rPr>
+      </w:pPr>
+    </w:p>
+    <w:p>
+      <w:pPr>
+        <w:ind w:firstLine="720"/>
+        <w:rPr>
+          <w:sz w:val="26"/>
+          <w:szCs w:val="26"/>
+        </w:rPr>
+      </w:pPr>
+    </w:p>
+    <w:p>
+      <w:pPr>
+        <w:ind w:firstLine="720"/>
+        <w:rPr>
+          <w:sz w:val="26"/>
+          <w:szCs w:val="26"/>
+        </w:rPr>
+      </w:pPr>
+    </w:p>
+    <w:p>
+      <w:pPr>
+        <w:ind w:firstLine="720"/>
+        <w:rPr>
+          <w:sz w:val="26"/>
+          <w:szCs w:val="26"/>
+        </w:rPr>
+      </w:pPr>
+    </w:p>
+    <w:p>
+      <w:pPr>
+        <w:ind w:firstLine="720"/>
+        <w:rPr>
+          <w:sz w:val="26"/>
+          <w:szCs w:val="26"/>
+        </w:rPr>
+      </w:pPr>
+    </w:p>
+    <w:p>
+      <w:pPr>
+        <w:ind w:firstLine="720"/>
+        <w:rPr>
+          <w:sz w:val="26"/>
+          <w:szCs w:val="26"/>
+        </w:rPr>
+      </w:pPr>
+    </w:p>
+    <w:p>
+      <w:pPr>
+        <w:ind w:firstLine="720"/>
+        <w:rPr>
+          <w:sz w:val="26"/>
+          <w:szCs w:val="26"/>
+        </w:rPr>
+      </w:pPr>
+      <w:r>
+        <w:rPr>
+          <w:sz w:val="26"/>
+          <w:szCs w:val="26"/>
+        </w:rPr>
+        <w:lastRenderedPageBreak/>
+        <w:t>Package diagram</w:t>
+      </w:r>
+    </w:p>
+    <w:p>
+      <w:pPr>
+        <w:ind w:firstLine="720"/>
+        <w:rPr>
+          <w:sz w:val="26"/>
+          <w:szCs w:val="26"/>
+        </w:rPr>
+      </w:pPr>
+      <w:r>
+        <w:rPr>
+          <w:noProof/>
+        </w:rPr>
+        <w:drawing>
+          <wp:inline distT="0" distB="0" distL="0" distR="0" wp14:anchorId="376C8D34" wp14:editId="088710AE">
+            <wp:extent cx="5943600" cy="2937510"/>
+            <wp:effectExtent l="0" t="0" r="0" b="0"/>
+            <wp:docPr id="5" name="Picture 5"/>
+            <wp:cNvGraphicFramePr/>
+            <a:graphic xmlns:a="http://schemas.openxmlformats.org/drawingml/2006/main">
+              <a:graphicData uri="http://schemas.openxmlformats.org/drawingml/2006/picture">
+                <pic:pic xmlns:pic="http://schemas.openxmlformats.org/drawingml/2006/picture">
+                  <pic:nvPicPr>
+                    <pic:cNvPr id="3" name="Picture 3"/>
+                    <pic:cNvPicPr/>
+                  </pic:nvPicPr>
+                  <pic:blipFill>
+                    <a:blip r:embed="rId10">
+                      <a:extLst>
+                        <a:ext uri="{28A0092B-C50C-407E-A947-70E740481C1C}">
+                          <a14:useLocalDpi xmlns:a14="http://schemas.microsoft.com/office/drawing/2010/main" val="0"/>
+                        </a:ext>
+                      </a:extLst>
+                    </a:blip>
+                    <a:srcRect/>
+                    <a:stretch>
+                      <a:fillRect/>
+                    </a:stretch>
+                  </pic:blipFill>
+                  <pic:spPr bwMode="auto">
+                    <a:xfrm>
+                      <a:off x="0" y="0"/>
+                      <a:ext cx="5943600" cy="2937510"/>
+                    </a:xfrm>
+                    <a:prstGeom prst="rect">
+                      <a:avLst/>
+                    </a:prstGeom>
+                    <a:noFill/>
+                    <a:ln>
+                      <a:noFill/>
+                    </a:ln>
                   </pic:spPr>
                 </pic:pic>
               </a:graphicData>

</xml_diff>

<commit_message>
updated FE and DOCX
</commit_message>
<xml_diff>
--- a/Documentation.docx
+++ b/Documentation.docx
@@ -7,11 +7,9 @@
         <w:pStyle w:val="Title"/>
         <w:jc w:val="center"/>
       </w:pPr>
-      <w:proofErr w:type="spellStart"/>
       <w:r>
         <w:t>StackOverflow</w:t>
       </w:r>
-      <w:proofErr w:type="spellEnd"/>
     </w:p>
     <w:p/>
     <w:p>
@@ -55,17 +53,8 @@
           <w:sz w:val="26"/>
           <w:szCs w:val="26"/>
         </w:rPr>
-        <w:t>spring-boot-starter-data-</w:t>
-      </w:r>
-      <w:proofErr w:type="spellStart"/>
-      <w:r>
-        <w:rPr>
-          <w:sz w:val="26"/>
-          <w:szCs w:val="26"/>
-        </w:rPr>
-        <w:t>jpa</w:t>
-      </w:r>
-      <w:proofErr w:type="spellEnd"/>
+        <w:t>spring-boot-starter-data-jpa</w:t>
+      </w:r>
     </w:p>
     <w:p>
       <w:pPr>
@@ -119,21 +108,12 @@
           <w:szCs w:val="26"/>
         </w:rPr>
       </w:pPr>
-      <w:proofErr w:type="spellStart"/>
-      <w:r>
-        <w:rPr>
-          <w:sz w:val="26"/>
-          <w:szCs w:val="26"/>
-        </w:rPr>
-        <w:t>mysql</w:t>
-      </w:r>
-      <w:proofErr w:type="spellEnd"/>
-      <w:r>
-        <w:rPr>
-          <w:sz w:val="26"/>
-          <w:szCs w:val="26"/>
-        </w:rPr>
-        <w:t>-connector-j</w:t>
+      <w:r>
+        <w:rPr>
+          <w:sz w:val="26"/>
+          <w:szCs w:val="26"/>
+        </w:rPr>
+        <w:t>mysql-connector-j</w:t>
       </w:r>
     </w:p>
     <w:p>
@@ -153,17 +133,8 @@
           <w:sz w:val="26"/>
           <w:szCs w:val="26"/>
         </w:rPr>
-        <w:t>spring-boot-starter-</w:t>
-      </w:r>
-      <w:proofErr w:type="spellStart"/>
-      <w:r>
-        <w:rPr>
-          <w:sz w:val="26"/>
-          <w:szCs w:val="26"/>
-        </w:rPr>
-        <w:t>jdbc</w:t>
-      </w:r>
-      <w:proofErr w:type="spellEnd"/>
+        <w:t>spring-boot-starter-jdbc</w:t>
+      </w:r>
     </w:p>
     <w:p>
       <w:pPr>
@@ -217,7 +188,6 @@
           <w:szCs w:val="26"/>
         </w:rPr>
       </w:pPr>
-      <w:proofErr w:type="spellStart"/>
       <w:r>
         <w:rPr>
           <w:sz w:val="26"/>
@@ -225,7 +195,6 @@
         </w:rPr>
         <w:t>jjwt-api</w:t>
       </w:r>
-      <w:proofErr w:type="spellEnd"/>
     </w:p>
     <w:p>
       <w:pPr>
@@ -239,7 +208,6 @@
           <w:szCs w:val="26"/>
         </w:rPr>
       </w:pPr>
-      <w:proofErr w:type="spellStart"/>
       <w:r>
         <w:rPr>
           <w:sz w:val="26"/>
@@ -247,7 +215,6 @@
         </w:rPr>
         <w:t>jjwt-impl</w:t>
       </w:r>
-      <w:proofErr w:type="spellEnd"/>
     </w:p>
     <w:p>
       <w:pPr>
@@ -261,7 +228,6 @@
           <w:szCs w:val="26"/>
         </w:rPr>
       </w:pPr>
-      <w:proofErr w:type="spellStart"/>
       <w:r>
         <w:rPr>
           <w:sz w:val="26"/>
@@ -269,7 +235,6 @@
         </w:rPr>
         <w:t>jjwt-jackson</w:t>
       </w:r>
-      <w:proofErr w:type="spellEnd"/>
     </w:p>
     <w:p>
       <w:pPr>
@@ -326,55 +291,7 @@
           <w:sz w:val="26"/>
           <w:szCs w:val="26"/>
         </w:rPr>
-        <w:t xml:space="preserve"> </w:t>
-      </w:r>
-      <w:proofErr w:type="gramStart"/>
-      <w:r>
-        <w:rPr>
-          <w:sz w:val="26"/>
-          <w:szCs w:val="26"/>
-        </w:rPr>
-        <w:t>Also</w:t>
-      </w:r>
-      <w:proofErr w:type="gramEnd"/>
-      <w:r>
-        <w:rPr>
-          <w:sz w:val="26"/>
-          <w:szCs w:val="26"/>
-        </w:rPr>
-        <w:t xml:space="preserve"> for obvious security reasons the passwords are stored in the database using the </w:t>
-      </w:r>
-      <w:proofErr w:type="spellStart"/>
-      <w:r>
-        <w:rPr>
-          <w:sz w:val="26"/>
-          <w:szCs w:val="26"/>
-        </w:rPr>
-        <w:t>bcrypt</w:t>
-      </w:r>
-      <w:proofErr w:type="spellEnd"/>
-      <w:r>
-        <w:rPr>
-          <w:sz w:val="26"/>
-          <w:szCs w:val="26"/>
-        </w:rPr>
-        <w:t xml:space="preserve"> algorithm, which is on purpose very slow (about 1sec/</w:t>
-      </w:r>
-      <w:proofErr w:type="spellStart"/>
-      <w:r>
-        <w:rPr>
-          <w:sz w:val="26"/>
-          <w:szCs w:val="26"/>
-        </w:rPr>
-        <w:t>passwordHash</w:t>
-      </w:r>
-      <w:proofErr w:type="spellEnd"/>
-      <w:r>
-        <w:rPr>
-          <w:sz w:val="26"/>
-          <w:szCs w:val="26"/>
-        </w:rPr>
-        <w:t>), to discourage brute force attempts.</w:t>
+        <w:t xml:space="preserve"> Also for obvious security reasons the passwords are stored in the database using the bcrypt algorithm, which is on purpose very slow (about 1sec/passwordHash), to discourage brute force attempts.</w:t>
       </w:r>
     </w:p>
     <w:p>
@@ -647,7 +564,6 @@
           <w:szCs w:val="26"/>
         </w:rPr>
       </w:pPr>
-      <w:proofErr w:type="spellStart"/>
       <w:r>
         <w:rPr>
           <w:sz w:val="26"/>
@@ -655,7 +571,6 @@
         </w:rPr>
         <w:t>AuthRequest</w:t>
       </w:r>
-      <w:proofErr w:type="spellEnd"/>
     </w:p>
     <w:p>
       <w:pPr>
@@ -689,7 +604,6 @@
           <w:szCs w:val="26"/>
         </w:rPr>
       </w:pPr>
-      <w:proofErr w:type="spellStart"/>
       <w:r>
         <w:rPr>
           <w:sz w:val="26"/>
@@ -697,7 +611,6 @@
         </w:rPr>
         <w:t>QuestionAnswers</w:t>
       </w:r>
-      <w:proofErr w:type="spellEnd"/>
     </w:p>
     <w:p>
       <w:pPr>
@@ -731,7 +644,6 @@
           <w:szCs w:val="26"/>
         </w:rPr>
       </w:pPr>
-      <w:proofErr w:type="spellStart"/>
       <w:r>
         <w:rPr>
           <w:sz w:val="26"/>
@@ -739,7 +651,6 @@
         </w:rPr>
         <w:t>UserInfoDetails</w:t>
       </w:r>
-      <w:proofErr w:type="spellEnd"/>
     </w:p>
     <w:p>
       <w:pPr>
@@ -817,23 +728,14 @@
           <w:szCs w:val="26"/>
           <w:u w:val="single"/>
         </w:rPr>
-        <w:t xml:space="preserve">create an </w:t>
-      </w:r>
-      <w:proofErr w:type="gramStart"/>
+        <w:t>create an account</w:t>
+      </w:r>
       <w:r>
         <w:rPr>
           <w:sz w:val="26"/>
           <w:szCs w:val="26"/>
           <w:u w:val="single"/>
         </w:rPr>
-        <w:t>account</w:t>
-      </w:r>
-      <w:r>
-        <w:rPr>
-          <w:sz w:val="26"/>
-          <w:szCs w:val="26"/>
-          <w:u w:val="single"/>
-        </w:rPr>
         <w:t xml:space="preserve"> </w:t>
       </w:r>
       <w:r>
@@ -849,16 +751,7 @@
           <w:sz w:val="26"/>
           <w:szCs w:val="26"/>
         </w:rPr>
-        <w:t>(</w:t>
-      </w:r>
-      <w:proofErr w:type="gramEnd"/>
-      <w:r>
-        <w:rPr>
-          <w:color w:val="70AD47" w:themeColor="accent6"/>
-          <w:sz w:val="26"/>
-          <w:szCs w:val="26"/>
-        </w:rPr>
-        <w:t>/user/register)</w:t>
+        <w:t>(/user/register)</w:t>
       </w:r>
       <w:r>
         <w:rPr>
@@ -928,23 +821,7 @@
           <w:szCs w:val="26"/>
         </w:rPr>
         <w:tab/>
-        <w:t xml:space="preserve">Only after the user is logged in, he can access the following endpoints by submitting the token preceded by “Bearer </w:t>
-      </w:r>
-      <w:proofErr w:type="gramStart"/>
-      <w:r>
-        <w:rPr>
-          <w:sz w:val="26"/>
-          <w:szCs w:val="26"/>
-        </w:rPr>
-        <w:t>“ in</w:t>
-      </w:r>
-      <w:proofErr w:type="gramEnd"/>
-      <w:r>
-        <w:rPr>
-          <w:sz w:val="26"/>
-          <w:szCs w:val="26"/>
-        </w:rPr>
-        <w:t xml:space="preserve"> the Authorization header of the HTTP Request. The endpoints accept either GET or POST HTTP Requests depending on the type of action.</w:t>
+        <w:t>Only after the user is logged in, he can access the following endpoints by submitting the token preceded by “Bearer “ in the Authorization header of the HTTP Request. The endpoints accept either GET or POST HTTP Requests depending on the type of action.</w:t>
       </w:r>
     </w:p>
     <w:p>
@@ -986,32 +863,96 @@
           <w:sz w:val="26"/>
           <w:szCs w:val="26"/>
         </w:rPr>
-        <w:t>(/user/</w:t>
-      </w:r>
-      <w:proofErr w:type="spellStart"/>
+        <w:t>(/user/postQuestion)</w:t>
+      </w:r>
+      <w:r>
+        <w:rPr>
+          <w:sz w:val="26"/>
+          <w:szCs w:val="26"/>
+        </w:rPr>
+        <w:t>.</w:t>
+      </w:r>
+      <w:r>
+        <w:rPr>
+          <w:sz w:val="26"/>
+          <w:szCs w:val="26"/>
+        </w:rPr>
+        <w:t xml:space="preserve"> </w:t>
+      </w:r>
+      <w:r>
+        <w:rPr>
+          <w:sz w:val="26"/>
+          <w:szCs w:val="26"/>
+        </w:rPr>
+        <w:t xml:space="preserve">He can also </w:t>
+      </w:r>
+      <w:r>
+        <w:rPr>
+          <w:sz w:val="26"/>
+          <w:szCs w:val="26"/>
+          <w:u w:val="single"/>
+        </w:rPr>
+        <w:t>list all of his questions</w:t>
+      </w:r>
+      <w:r>
+        <w:rPr>
+          <w:sz w:val="26"/>
+          <w:szCs w:val="26"/>
+        </w:rPr>
+        <w:t xml:space="preserve"> </w:t>
+      </w:r>
       <w:r>
         <w:rPr>
           <w:color w:val="70AD47" w:themeColor="accent6"/>
           <w:sz w:val="26"/>
           <w:szCs w:val="26"/>
         </w:rPr>
-        <w:t>postQuestion</w:t>
-      </w:r>
-      <w:proofErr w:type="spellEnd"/>
+        <w:t xml:space="preserve">(/user/getQuestionsOfUser) </w:t>
+      </w:r>
+      <w:r>
+        <w:rPr>
+          <w:sz w:val="26"/>
+          <w:szCs w:val="26"/>
+        </w:rPr>
+        <w:t xml:space="preserve">or </w:t>
+      </w:r>
+      <w:r>
+        <w:rPr>
+          <w:sz w:val="26"/>
+          <w:szCs w:val="26"/>
+          <w:u w:val="single"/>
+        </w:rPr>
+        <w:t>search through all questions by more filters</w:t>
+      </w:r>
+      <w:r>
+        <w:rPr>
+          <w:sz w:val="26"/>
+          <w:szCs w:val="26"/>
+        </w:rPr>
+        <w:t xml:space="preserve"> </w:t>
+      </w:r>
       <w:r>
         <w:rPr>
           <w:color w:val="70AD47" w:themeColor="accent6"/>
           <w:sz w:val="26"/>
           <w:szCs w:val="26"/>
         </w:rPr>
-        <w:t>)</w:t>
-      </w:r>
-      <w:r>
-        <w:rPr>
-          <w:sz w:val="26"/>
-          <w:szCs w:val="26"/>
-        </w:rPr>
-        <w:t>.</w:t>
+        <w:t>(/user/searchQuestions)</w:t>
+      </w:r>
+      <w:r>
+        <w:rPr>
+          <w:sz w:val="26"/>
+          <w:szCs w:val="26"/>
+        </w:rPr>
+        <w:t xml:space="preserve">. The user can also </w:t>
+      </w:r>
+      <w:r>
+        <w:rPr>
+          <w:sz w:val="26"/>
+          <w:szCs w:val="26"/>
+          <w:u w:val="single"/>
+        </w:rPr>
+        <w:t>edit</w:t>
       </w:r>
       <w:r>
         <w:rPr>
@@ -1022,10 +963,18 @@
       </w:r>
       <w:r>
         <w:rPr>
-          <w:sz w:val="26"/>
-          <w:szCs w:val="26"/>
-        </w:rPr>
-        <w:t xml:space="preserve">He can also </w:t>
+          <w:color w:val="70AD47" w:themeColor="accent6"/>
+          <w:sz w:val="26"/>
+          <w:szCs w:val="26"/>
+        </w:rPr>
+        <w:t>(/user/updateQuestion)</w:t>
+      </w:r>
+      <w:r>
+        <w:rPr>
+          <w:sz w:val="26"/>
+          <w:szCs w:val="26"/>
+        </w:rPr>
+        <w:t xml:space="preserve"> or </w:t>
       </w:r>
       <w:r>
         <w:rPr>
@@ -1033,7 +982,7 @@
           <w:szCs w:val="26"/>
           <w:u w:val="single"/>
         </w:rPr>
-        <w:t>list all of his questions</w:t>
+        <w:t>delete</w:t>
       </w:r>
       <w:r>
         <w:rPr>
@@ -1048,295 +997,81 @@
           <w:sz w:val="26"/>
           <w:szCs w:val="26"/>
         </w:rPr>
-        <w:t>(/user/</w:t>
-      </w:r>
-      <w:proofErr w:type="spellStart"/>
+        <w:t xml:space="preserve">(/user/deleteQuestion) </w:t>
+      </w:r>
+      <w:r>
+        <w:rPr>
+          <w:sz w:val="26"/>
+          <w:szCs w:val="26"/>
+        </w:rPr>
+        <w:t xml:space="preserve">his own questions. </w:t>
+      </w:r>
+      <w:r>
+        <w:rPr>
+          <w:sz w:val="26"/>
+          <w:szCs w:val="26"/>
+        </w:rPr>
+        <w:t>There can be no filter selected, in this way he will be prompted with all questions, or more filters and in this way he will receive questions which pass all the filters. All questions are received descending by their posted date, so newer questions will be first.</w:t>
+      </w:r>
+      <w:r>
+        <w:rPr>
+          <w:sz w:val="26"/>
+          <w:szCs w:val="26"/>
+        </w:rPr>
+        <w:t xml:space="preserve"> The user can </w:t>
+      </w:r>
+      <w:r>
+        <w:rPr>
+          <w:sz w:val="26"/>
+          <w:szCs w:val="26"/>
+          <w:u w:val="single"/>
+        </w:rPr>
+        <w:t>upvote questions</w:t>
+      </w:r>
+      <w:r>
+        <w:rPr>
+          <w:sz w:val="26"/>
+          <w:szCs w:val="26"/>
+        </w:rPr>
+        <w:t xml:space="preserve"> </w:t>
+      </w:r>
       <w:r>
         <w:rPr>
           <w:color w:val="70AD47" w:themeColor="accent6"/>
           <w:sz w:val="26"/>
           <w:szCs w:val="26"/>
         </w:rPr>
-        <w:t>getQuestionsOfUser</w:t>
-      </w:r>
-      <w:proofErr w:type="spellEnd"/>
+        <w:t xml:space="preserve">(/user/upvoteQuestion) </w:t>
+      </w:r>
+      <w:r>
+        <w:rPr>
+          <w:sz w:val="26"/>
+          <w:szCs w:val="26"/>
+        </w:rPr>
+        <w:t xml:space="preserve">or </w:t>
+      </w:r>
+      <w:r>
+        <w:rPr>
+          <w:sz w:val="26"/>
+          <w:szCs w:val="26"/>
+          <w:u w:val="single"/>
+        </w:rPr>
+        <w:t>downvote questions</w:t>
+      </w:r>
+      <w:r>
+        <w:rPr>
+          <w:sz w:val="26"/>
+          <w:szCs w:val="26"/>
+        </w:rPr>
+        <w:t xml:space="preserve"> </w:t>
+      </w:r>
       <w:r>
         <w:rPr>
           <w:color w:val="70AD47" w:themeColor="accent6"/>
           <w:sz w:val="26"/>
           <w:szCs w:val="26"/>
         </w:rPr>
-        <w:t xml:space="preserve">) </w:t>
-      </w:r>
-      <w:r>
-        <w:rPr>
-          <w:sz w:val="26"/>
-          <w:szCs w:val="26"/>
-        </w:rPr>
-        <w:t xml:space="preserve">or </w:t>
-      </w:r>
-      <w:r>
-        <w:rPr>
-          <w:sz w:val="26"/>
-          <w:szCs w:val="26"/>
-          <w:u w:val="single"/>
-        </w:rPr>
-        <w:t>search through all questions by more filters</w:t>
-      </w:r>
-      <w:r>
-        <w:rPr>
-          <w:sz w:val="26"/>
-          <w:szCs w:val="26"/>
-        </w:rPr>
-        <w:t xml:space="preserve"> </w:t>
-      </w:r>
-      <w:r>
-        <w:rPr>
-          <w:color w:val="70AD47" w:themeColor="accent6"/>
-          <w:sz w:val="26"/>
-          <w:szCs w:val="26"/>
-        </w:rPr>
-        <w:t>(/user/</w:t>
-      </w:r>
-      <w:proofErr w:type="spellStart"/>
-      <w:r>
-        <w:rPr>
-          <w:color w:val="70AD47" w:themeColor="accent6"/>
-          <w:sz w:val="26"/>
-          <w:szCs w:val="26"/>
-        </w:rPr>
-        <w:t>searchQuestions</w:t>
-      </w:r>
-      <w:proofErr w:type="spellEnd"/>
-      <w:r>
-        <w:rPr>
-          <w:color w:val="70AD47" w:themeColor="accent6"/>
-          <w:sz w:val="26"/>
-          <w:szCs w:val="26"/>
-        </w:rPr>
-        <w:t>)</w:t>
-      </w:r>
-      <w:r>
-        <w:rPr>
-          <w:sz w:val="26"/>
-          <w:szCs w:val="26"/>
-        </w:rPr>
-        <w:t xml:space="preserve">. The user can also </w:t>
-      </w:r>
-      <w:r>
-        <w:rPr>
-          <w:sz w:val="26"/>
-          <w:szCs w:val="26"/>
-          <w:u w:val="single"/>
-        </w:rPr>
-        <w:t>edit</w:t>
-      </w:r>
-      <w:r>
-        <w:rPr>
-          <w:sz w:val="26"/>
-          <w:szCs w:val="26"/>
-        </w:rPr>
-        <w:t xml:space="preserve"> </w:t>
-      </w:r>
-      <w:r>
-        <w:rPr>
-          <w:color w:val="70AD47" w:themeColor="accent6"/>
-          <w:sz w:val="26"/>
-          <w:szCs w:val="26"/>
-        </w:rPr>
-        <w:t>(/user/</w:t>
-      </w:r>
-      <w:proofErr w:type="spellStart"/>
-      <w:r>
-        <w:rPr>
-          <w:color w:val="70AD47" w:themeColor="accent6"/>
-          <w:sz w:val="26"/>
-          <w:szCs w:val="26"/>
-        </w:rPr>
-        <w:t>updateQuestion</w:t>
-      </w:r>
-      <w:proofErr w:type="spellEnd"/>
-      <w:r>
-        <w:rPr>
-          <w:color w:val="70AD47" w:themeColor="accent6"/>
-          <w:sz w:val="26"/>
-          <w:szCs w:val="26"/>
-        </w:rPr>
-        <w:t>)</w:t>
-      </w:r>
-      <w:r>
-        <w:rPr>
-          <w:sz w:val="26"/>
-          <w:szCs w:val="26"/>
-        </w:rPr>
-        <w:t xml:space="preserve"> or </w:t>
-      </w:r>
-      <w:r>
-        <w:rPr>
-          <w:sz w:val="26"/>
-          <w:szCs w:val="26"/>
-          <w:u w:val="single"/>
-        </w:rPr>
-        <w:t>delete</w:t>
-      </w:r>
-      <w:r>
-        <w:rPr>
-          <w:sz w:val="26"/>
-          <w:szCs w:val="26"/>
-        </w:rPr>
-        <w:t xml:space="preserve"> </w:t>
-      </w:r>
-      <w:r>
-        <w:rPr>
-          <w:color w:val="70AD47" w:themeColor="accent6"/>
-          <w:sz w:val="26"/>
-          <w:szCs w:val="26"/>
-        </w:rPr>
-        <w:t>(/user/</w:t>
-      </w:r>
-      <w:proofErr w:type="spellStart"/>
-      <w:r>
-        <w:rPr>
-          <w:color w:val="70AD47" w:themeColor="accent6"/>
-          <w:sz w:val="26"/>
-          <w:szCs w:val="26"/>
-        </w:rPr>
-        <w:t>deleteQuestion</w:t>
-      </w:r>
-      <w:proofErr w:type="spellEnd"/>
-      <w:r>
-        <w:rPr>
-          <w:color w:val="70AD47" w:themeColor="accent6"/>
-          <w:sz w:val="26"/>
-          <w:szCs w:val="26"/>
-        </w:rPr>
-        <w:t xml:space="preserve">) </w:t>
-      </w:r>
-      <w:r>
-        <w:rPr>
-          <w:sz w:val="26"/>
-          <w:szCs w:val="26"/>
-        </w:rPr>
-        <w:t xml:space="preserve">his own questions. </w:t>
-      </w:r>
-      <w:r>
-        <w:rPr>
-          <w:sz w:val="26"/>
-          <w:szCs w:val="26"/>
-        </w:rPr>
-        <w:t xml:space="preserve">There can be no filter selected, in this way he will be prompted with all questions, or more filters and in this </w:t>
-      </w:r>
-      <w:proofErr w:type="gramStart"/>
-      <w:r>
-        <w:rPr>
-          <w:sz w:val="26"/>
-          <w:szCs w:val="26"/>
-        </w:rPr>
-        <w:t>way</w:t>
-      </w:r>
-      <w:proofErr w:type="gramEnd"/>
-      <w:r>
-        <w:rPr>
-          <w:sz w:val="26"/>
-          <w:szCs w:val="26"/>
-        </w:rPr>
-        <w:t xml:space="preserve"> he will receive questions which pass all the filters. All questions are received descending by their posted date, so newer questions will be first.</w:t>
-      </w:r>
-      <w:r>
-        <w:rPr>
-          <w:sz w:val="26"/>
-          <w:szCs w:val="26"/>
-        </w:rPr>
-        <w:t xml:space="preserve"> The user can </w:t>
-      </w:r>
-      <w:r>
-        <w:rPr>
-          <w:sz w:val="26"/>
-          <w:szCs w:val="26"/>
-          <w:u w:val="single"/>
-        </w:rPr>
-        <w:t>upvote questions</w:t>
-      </w:r>
-      <w:r>
-        <w:rPr>
-          <w:sz w:val="26"/>
-          <w:szCs w:val="26"/>
-        </w:rPr>
-        <w:t xml:space="preserve"> </w:t>
-      </w:r>
-      <w:r>
-        <w:rPr>
-          <w:color w:val="70AD47" w:themeColor="accent6"/>
-          <w:sz w:val="26"/>
-          <w:szCs w:val="26"/>
-        </w:rPr>
-        <w:t>(/user/</w:t>
-      </w:r>
-      <w:proofErr w:type="spellStart"/>
-      <w:r>
-        <w:rPr>
-          <w:color w:val="70AD47" w:themeColor="accent6"/>
-          <w:sz w:val="26"/>
-          <w:szCs w:val="26"/>
-        </w:rPr>
-        <w:t>upvoteQuestion</w:t>
-      </w:r>
-      <w:proofErr w:type="spellEnd"/>
-      <w:r>
-        <w:rPr>
-          <w:color w:val="70AD47" w:themeColor="accent6"/>
-          <w:sz w:val="26"/>
-          <w:szCs w:val="26"/>
-        </w:rPr>
-        <w:t xml:space="preserve">) </w:t>
-      </w:r>
-      <w:r>
-        <w:rPr>
-          <w:sz w:val="26"/>
-          <w:szCs w:val="26"/>
-        </w:rPr>
-        <w:t xml:space="preserve">or </w:t>
-      </w:r>
-      <w:r>
-        <w:rPr>
-          <w:sz w:val="26"/>
-          <w:szCs w:val="26"/>
-          <w:u w:val="single"/>
-        </w:rPr>
-        <w:t>downvote questions</w:t>
-      </w:r>
-      <w:r>
-        <w:rPr>
-          <w:sz w:val="26"/>
-          <w:szCs w:val="26"/>
-        </w:rPr>
-        <w:t xml:space="preserve"> </w:t>
-      </w:r>
-      <w:r>
-        <w:rPr>
-          <w:color w:val="70AD47" w:themeColor="accent6"/>
-          <w:sz w:val="26"/>
-          <w:szCs w:val="26"/>
-        </w:rPr>
-        <w:t>(/user/</w:t>
-      </w:r>
-      <w:proofErr w:type="spellStart"/>
-      <w:r>
-        <w:rPr>
-          <w:color w:val="70AD47" w:themeColor="accent6"/>
-          <w:sz w:val="26"/>
-          <w:szCs w:val="26"/>
-        </w:rPr>
-        <w:t>downvoteQuestion</w:t>
-      </w:r>
-      <w:proofErr w:type="spellEnd"/>
-      <w:r>
-        <w:rPr>
-          <w:color w:val="70AD47" w:themeColor="accent6"/>
-          <w:sz w:val="26"/>
-          <w:szCs w:val="26"/>
-        </w:rPr>
-        <w:t>)</w:t>
+        <w:t>(/user/downvoteQuestion)</w:t>
       </w:r>
       <w:r>
         <w:rPr>
@@ -1390,48 +1125,60 @@
           <w:sz w:val="26"/>
           <w:szCs w:val="26"/>
         </w:rPr>
-        <w:t>(/user/</w:t>
-      </w:r>
-      <w:proofErr w:type="spellStart"/>
+        <w:t>(/user/answerQuestion)</w:t>
+      </w:r>
+      <w:r>
+        <w:rPr>
+          <w:sz w:val="26"/>
+          <w:szCs w:val="26"/>
+        </w:rPr>
+        <w:t xml:space="preserve">, get all answers of a question(including the question) </w:t>
+      </w:r>
       <w:r>
         <w:rPr>
           <w:color w:val="70AD47" w:themeColor="accent6"/>
           <w:sz w:val="26"/>
           <w:szCs w:val="26"/>
         </w:rPr>
-        <w:t>answerQuestion</w:t>
-      </w:r>
-      <w:proofErr w:type="spellEnd"/>
+        <w:t>(/user/getQuestionDetails)</w:t>
+      </w:r>
+      <w:r>
+        <w:rPr>
+          <w:sz w:val="26"/>
+          <w:szCs w:val="26"/>
+        </w:rPr>
+        <w:t xml:space="preserve">.  The user can </w:t>
+      </w:r>
+      <w:r>
+        <w:rPr>
+          <w:sz w:val="26"/>
+          <w:szCs w:val="26"/>
+          <w:u w:val="single"/>
+        </w:rPr>
+        <w:t xml:space="preserve">upvote answers </w:t>
+      </w:r>
       <w:r>
         <w:rPr>
           <w:color w:val="70AD47" w:themeColor="accent6"/>
           <w:sz w:val="26"/>
           <w:szCs w:val="26"/>
         </w:rPr>
-        <w:t>)</w:t>
-      </w:r>
-      <w:r>
-        <w:rPr>
-          <w:sz w:val="26"/>
-          <w:szCs w:val="26"/>
-        </w:rPr>
-        <w:t xml:space="preserve">, get all answers of a </w:t>
-      </w:r>
-      <w:proofErr w:type="gramStart"/>
-      <w:r>
-        <w:rPr>
-          <w:sz w:val="26"/>
-          <w:szCs w:val="26"/>
-        </w:rPr>
-        <w:t>question(</w:t>
-      </w:r>
-      <w:proofErr w:type="gramEnd"/>
-      <w:r>
-        <w:rPr>
-          <w:sz w:val="26"/>
-          <w:szCs w:val="26"/>
-        </w:rPr>
-        <w:t xml:space="preserve">including the question) </w:t>
+        <w:t xml:space="preserve">(/user/upvoteAnswer) </w:t>
+      </w:r>
+      <w:r>
+        <w:rPr>
+          <w:sz w:val="26"/>
+          <w:szCs w:val="26"/>
+        </w:rPr>
+        <w:t xml:space="preserve">or </w:t>
+      </w:r>
+      <w:r>
+        <w:rPr>
+          <w:sz w:val="26"/>
+          <w:szCs w:val="26"/>
+          <w:u w:val="single"/>
+        </w:rPr>
+        <w:t xml:space="preserve">downvote answers </w:t>
       </w:r>
       <w:r>
         <w:rPr>
@@ -1439,217 +1186,81 @@
           <w:sz w:val="26"/>
           <w:szCs w:val="26"/>
         </w:rPr>
-        <w:t>(/user/</w:t>
-      </w:r>
-      <w:proofErr w:type="spellStart"/>
+        <w:t>(/user/downvoteAnswer)</w:t>
+      </w:r>
+      <w:r>
+        <w:rPr>
+          <w:sz w:val="26"/>
+          <w:szCs w:val="26"/>
+        </w:rPr>
+        <w:t>, only once, but can change his vote.</w:t>
+      </w:r>
+      <w:r>
+        <w:rPr>
+          <w:sz w:val="26"/>
+          <w:szCs w:val="26"/>
+        </w:rPr>
+        <w:t xml:space="preserve"> The user can also </w:t>
+      </w:r>
+      <w:r>
+        <w:rPr>
+          <w:sz w:val="26"/>
+          <w:szCs w:val="26"/>
+          <w:u w:val="single"/>
+        </w:rPr>
+        <w:t>edit</w:t>
+      </w:r>
+      <w:r>
+        <w:rPr>
+          <w:sz w:val="26"/>
+          <w:szCs w:val="26"/>
+        </w:rPr>
+        <w:t xml:space="preserve"> the contents of an answer </w:t>
+      </w:r>
       <w:r>
         <w:rPr>
           <w:color w:val="70AD47" w:themeColor="accent6"/>
           <w:sz w:val="26"/>
           <w:szCs w:val="26"/>
         </w:rPr>
-        <w:t>getQuestionDetails</w:t>
-      </w:r>
-      <w:proofErr w:type="spellEnd"/>
+        <w:t xml:space="preserve">(/user/updateAnswer) </w:t>
+      </w:r>
+      <w:r>
+        <w:rPr>
+          <w:sz w:val="26"/>
+          <w:szCs w:val="26"/>
+        </w:rPr>
+        <w:t xml:space="preserve">or </w:t>
+      </w:r>
+      <w:r>
+        <w:rPr>
+          <w:sz w:val="26"/>
+          <w:szCs w:val="26"/>
+          <w:u w:val="single"/>
+        </w:rPr>
+        <w:t>delete</w:t>
+      </w:r>
+      <w:r>
+        <w:rPr>
+          <w:sz w:val="26"/>
+          <w:szCs w:val="26"/>
+        </w:rPr>
+        <w:t xml:space="preserve"> it</w:t>
+      </w:r>
+      <w:r>
+        <w:rPr>
+          <w:sz w:val="26"/>
+          <w:szCs w:val="26"/>
+        </w:rPr>
+        <w:t xml:space="preserve">. </w:t>
+      </w:r>
       <w:r>
         <w:rPr>
           <w:color w:val="70AD47" w:themeColor="accent6"/>
           <w:sz w:val="26"/>
           <w:szCs w:val="26"/>
         </w:rPr>
-        <w:t>)</w:t>
-      </w:r>
-      <w:r>
-        <w:rPr>
-          <w:sz w:val="26"/>
-          <w:szCs w:val="26"/>
-        </w:rPr>
-        <w:t xml:space="preserve">.  The user can </w:t>
-      </w:r>
-      <w:r>
-        <w:rPr>
-          <w:sz w:val="26"/>
-          <w:szCs w:val="26"/>
-          <w:u w:val="single"/>
-        </w:rPr>
-        <w:t xml:space="preserve">upvote answers </w:t>
-      </w:r>
-      <w:r>
-        <w:rPr>
-          <w:color w:val="70AD47" w:themeColor="accent6"/>
-          <w:sz w:val="26"/>
-          <w:szCs w:val="26"/>
-        </w:rPr>
-        <w:t>(/user/</w:t>
-      </w:r>
-      <w:proofErr w:type="spellStart"/>
-      <w:r>
-        <w:rPr>
-          <w:color w:val="70AD47" w:themeColor="accent6"/>
-          <w:sz w:val="26"/>
-          <w:szCs w:val="26"/>
-        </w:rPr>
-        <w:t>upvoteAnswer</w:t>
-      </w:r>
-      <w:proofErr w:type="spellEnd"/>
-      <w:r>
-        <w:rPr>
-          <w:color w:val="70AD47" w:themeColor="accent6"/>
-          <w:sz w:val="26"/>
-          <w:szCs w:val="26"/>
-        </w:rPr>
-        <w:t xml:space="preserve">) </w:t>
-      </w:r>
-      <w:r>
-        <w:rPr>
-          <w:sz w:val="26"/>
-          <w:szCs w:val="26"/>
-        </w:rPr>
-        <w:t xml:space="preserve">or </w:t>
-      </w:r>
-      <w:r>
-        <w:rPr>
-          <w:sz w:val="26"/>
-          <w:szCs w:val="26"/>
-          <w:u w:val="single"/>
-        </w:rPr>
-        <w:t xml:space="preserve">downvote answers </w:t>
-      </w:r>
-      <w:r>
-        <w:rPr>
-          <w:color w:val="70AD47" w:themeColor="accent6"/>
-          <w:sz w:val="26"/>
-          <w:szCs w:val="26"/>
-        </w:rPr>
-        <w:t>(/user/</w:t>
-      </w:r>
-      <w:proofErr w:type="spellStart"/>
-      <w:r>
-        <w:rPr>
-          <w:color w:val="70AD47" w:themeColor="accent6"/>
-          <w:sz w:val="26"/>
-          <w:szCs w:val="26"/>
-        </w:rPr>
-        <w:t>downvoteAnswer</w:t>
-      </w:r>
-      <w:proofErr w:type="spellEnd"/>
-      <w:r>
-        <w:rPr>
-          <w:color w:val="70AD47" w:themeColor="accent6"/>
-          <w:sz w:val="26"/>
-          <w:szCs w:val="26"/>
-        </w:rPr>
-        <w:t>)</w:t>
-      </w:r>
-      <w:r>
-        <w:rPr>
-          <w:sz w:val="26"/>
-          <w:szCs w:val="26"/>
-        </w:rPr>
-        <w:t>, only once, but can change his vote.</w:t>
-      </w:r>
-      <w:r>
-        <w:rPr>
-          <w:sz w:val="26"/>
-          <w:szCs w:val="26"/>
-        </w:rPr>
-        <w:t xml:space="preserve"> The user can also </w:t>
-      </w:r>
-      <w:r>
-        <w:rPr>
-          <w:sz w:val="26"/>
-          <w:szCs w:val="26"/>
-          <w:u w:val="single"/>
-        </w:rPr>
-        <w:t>edit</w:t>
-      </w:r>
-      <w:r>
-        <w:rPr>
-          <w:sz w:val="26"/>
-          <w:szCs w:val="26"/>
-        </w:rPr>
-        <w:t xml:space="preserve"> the contents of an answer </w:t>
-      </w:r>
-      <w:r>
-        <w:rPr>
-          <w:color w:val="70AD47" w:themeColor="accent6"/>
-          <w:sz w:val="26"/>
-          <w:szCs w:val="26"/>
-        </w:rPr>
-        <w:t>(/user/</w:t>
-      </w:r>
-      <w:proofErr w:type="spellStart"/>
-      <w:r>
-        <w:rPr>
-          <w:color w:val="70AD47" w:themeColor="accent6"/>
-          <w:sz w:val="26"/>
-          <w:szCs w:val="26"/>
-        </w:rPr>
-        <w:t>updateAnswer</w:t>
-      </w:r>
-      <w:proofErr w:type="spellEnd"/>
-      <w:r>
-        <w:rPr>
-          <w:color w:val="70AD47" w:themeColor="accent6"/>
-          <w:sz w:val="26"/>
-          <w:szCs w:val="26"/>
-        </w:rPr>
-        <w:t xml:space="preserve">) </w:t>
-      </w:r>
-      <w:r>
-        <w:rPr>
-          <w:sz w:val="26"/>
-          <w:szCs w:val="26"/>
-        </w:rPr>
-        <w:t xml:space="preserve">or </w:t>
-      </w:r>
-      <w:r>
-        <w:rPr>
-          <w:sz w:val="26"/>
-          <w:szCs w:val="26"/>
-          <w:u w:val="single"/>
-        </w:rPr>
-        <w:t>delete</w:t>
-      </w:r>
-      <w:r>
-        <w:rPr>
-          <w:sz w:val="26"/>
-          <w:szCs w:val="26"/>
-        </w:rPr>
-        <w:t xml:space="preserve"> it</w:t>
-      </w:r>
-      <w:r>
-        <w:rPr>
-          <w:sz w:val="26"/>
-          <w:szCs w:val="26"/>
-        </w:rPr>
-        <w:t xml:space="preserve">. </w:t>
-      </w:r>
-      <w:r>
-        <w:rPr>
-          <w:color w:val="70AD47" w:themeColor="accent6"/>
-          <w:sz w:val="26"/>
-          <w:szCs w:val="26"/>
-        </w:rPr>
-        <w:t>(/user/</w:t>
-      </w:r>
-      <w:proofErr w:type="spellStart"/>
-      <w:r>
-        <w:rPr>
-          <w:color w:val="70AD47" w:themeColor="accent6"/>
-          <w:sz w:val="26"/>
-          <w:szCs w:val="26"/>
-        </w:rPr>
-        <w:t>deleteAnswer</w:t>
-      </w:r>
-      <w:proofErr w:type="spellEnd"/>
-      <w:r>
-        <w:rPr>
-          <w:color w:val="70AD47" w:themeColor="accent6"/>
-          <w:sz w:val="26"/>
-          <w:szCs w:val="26"/>
-        </w:rPr>
-        <w:t>)</w:t>
+        <w:t>(/user/deleteAnswer)</w:t>
       </w:r>
       <w:r>
         <w:rPr>
@@ -2534,6 +2145,758 @@
       </w:pPr>
       <w:r>
         <w:t>Question</w:t>
+      </w:r>
+    </w:p>
+    <w:p>
+      <w:pPr>
+        <w:pStyle w:val="ListParagraph"/>
+        <w:numPr>
+          <w:ilvl w:val="0"/>
+          <w:numId w:val="5"/>
+        </w:numPr>
+      </w:pPr>
+      <w:r>
+        <w:t>Input field</w:t>
+      </w:r>
+    </w:p>
+    <w:p>
+      <w:r>
+        <w:t>For navigating between the files I have used “react-router-dom”.</w:t>
+      </w:r>
+      <w:r>
+        <w:br/>
+        <w:t xml:space="preserve">I have opted for the solution to have the CSS </w:t>
+      </w:r>
+      <w:r>
+        <w:t>styling</w:t>
+      </w:r>
+      <w:r>
+        <w:t xml:space="preserve"> embedded into the JS file for a better editing while working. </w:t>
+      </w:r>
+      <w:r>
+        <w:br/>
+      </w:r>
+      <w:r>
+        <w:lastRenderedPageBreak/>
+        <w:br/>
+        <w:t>To access the /home page the user must be logged in, otherwise it will redirect him back to log in.</w:t>
+      </w:r>
+    </w:p>
+    <w:p>
+      <w:r>
+        <w:drawing>
+          <wp:inline distT="0" distB="0" distL="0" distR="0" wp14:anchorId="00DE370F" wp14:editId="67F2F8A3">
+            <wp:extent cx="4064209" cy="1930499"/>
+            <wp:effectExtent l="0" t="0" r="0" b="0"/>
+            <wp:docPr id="6" name="Picture 6"/>
+            <wp:cNvGraphicFramePr>
+              <a:graphicFrameLocks xmlns:a="http://schemas.openxmlformats.org/drawingml/2006/main" noChangeAspect="1"/>
+            </wp:cNvGraphicFramePr>
+            <a:graphic xmlns:a="http://schemas.openxmlformats.org/drawingml/2006/main">
+              <a:graphicData uri="http://schemas.openxmlformats.org/drawingml/2006/picture">
+                <pic:pic xmlns:pic="http://schemas.openxmlformats.org/drawingml/2006/picture">
+                  <pic:nvPicPr>
+                    <pic:cNvPr id="1" name=""/>
+                    <pic:cNvPicPr/>
+                  </pic:nvPicPr>
+                  <pic:blipFill>
+                    <a:blip r:embed="rId11"/>
+                    <a:stretch>
+                      <a:fillRect/>
+                    </a:stretch>
+                  </pic:blipFill>
+                  <pic:spPr>
+                    <a:xfrm>
+                      <a:off x="0" y="0"/>
+                      <a:ext cx="4064209" cy="1930499"/>
+                    </a:xfrm>
+                    <a:prstGeom prst="rect">
+                      <a:avLst/>
+                    </a:prstGeom>
+                  </pic:spPr>
+                </pic:pic>
+              </a:graphicData>
+            </a:graphic>
+          </wp:inline>
+        </w:drawing>
+      </w:r>
+    </w:p>
+    <w:p>
+      <w:r>
+        <w:br/>
+        <w:t>In case the user is not registered yet, it can opt to create an account by pressing the Register button below.</w:t>
+      </w:r>
+    </w:p>
+    <w:p/>
+    <w:p>
+      <w:r>
+        <w:drawing>
+          <wp:inline distT="0" distB="0" distL="0" distR="0" wp14:anchorId="23D1393A" wp14:editId="2C8D3EC9">
+            <wp:extent cx="1333569" cy="609631"/>
+            <wp:effectExtent l="0" t="0" r="0" b="0"/>
+            <wp:docPr id="7" name="Picture 7"/>
+            <wp:cNvGraphicFramePr>
+              <a:graphicFrameLocks xmlns:a="http://schemas.openxmlformats.org/drawingml/2006/main" noChangeAspect="1"/>
+            </wp:cNvGraphicFramePr>
+            <a:graphic xmlns:a="http://schemas.openxmlformats.org/drawingml/2006/main">
+              <a:graphicData uri="http://schemas.openxmlformats.org/drawingml/2006/picture">
+                <pic:pic xmlns:pic="http://schemas.openxmlformats.org/drawingml/2006/picture">
+                  <pic:nvPicPr>
+                    <pic:cNvPr id="1" name=""/>
+                    <pic:cNvPicPr/>
+                  </pic:nvPicPr>
+                  <pic:blipFill>
+                    <a:blip r:embed="rId12"/>
+                    <a:stretch>
+                      <a:fillRect/>
+                    </a:stretch>
+                  </pic:blipFill>
+                  <pic:spPr>
+                    <a:xfrm>
+                      <a:off x="0" y="0"/>
+                      <a:ext cx="1333569" cy="609631"/>
+                    </a:xfrm>
+                    <a:prstGeom prst="rect">
+                      <a:avLst/>
+                    </a:prstGeom>
+                  </pic:spPr>
+                </pic:pic>
+              </a:graphicData>
+            </a:graphic>
+          </wp:inline>
+        </w:drawing>
+      </w:r>
+    </w:p>
+    <w:p/>
+    <w:p>
+      <w:r>
+        <w:t>In case credentials are not correct a nice message is displayed:</w:t>
+      </w:r>
+      <w:r>
+        <w:br/>
+      </w:r>
+      <w:r>
+        <w:drawing>
+          <wp:inline distT="0" distB="0" distL="0" distR="0" wp14:anchorId="3864699C" wp14:editId="7F344C53">
+            <wp:extent cx="2533780" cy="1244664"/>
+            <wp:effectExtent l="0" t="0" r="0" b="0"/>
+            <wp:docPr id="8" name="Picture 8"/>
+            <wp:cNvGraphicFramePr>
+              <a:graphicFrameLocks xmlns:a="http://schemas.openxmlformats.org/drawingml/2006/main" noChangeAspect="1"/>
+            </wp:cNvGraphicFramePr>
+            <a:graphic xmlns:a="http://schemas.openxmlformats.org/drawingml/2006/main">
+              <a:graphicData uri="http://schemas.openxmlformats.org/drawingml/2006/picture">
+                <pic:pic xmlns:pic="http://schemas.openxmlformats.org/drawingml/2006/picture">
+                  <pic:nvPicPr>
+                    <pic:cNvPr id="1" name=""/>
+                    <pic:cNvPicPr/>
+                  </pic:nvPicPr>
+                  <pic:blipFill>
+                    <a:blip r:embed="rId13"/>
+                    <a:stretch>
+                      <a:fillRect/>
+                    </a:stretch>
+                  </pic:blipFill>
+                  <pic:spPr>
+                    <a:xfrm>
+                      <a:off x="0" y="0"/>
+                      <a:ext cx="2533780" cy="1244664"/>
+                    </a:xfrm>
+                    <a:prstGeom prst="rect">
+                      <a:avLst/>
+                    </a:prstGeom>
+                  </pic:spPr>
+                </pic:pic>
+              </a:graphicData>
+            </a:graphic>
+          </wp:inline>
+        </w:drawing>
+      </w:r>
+    </w:p>
+    <w:p/>
+    <w:p>
+      <w:r>
+        <w:lastRenderedPageBreak/>
+        <w:t>Also on register is something is not ok a nice error message is displayed:</w:t>
+      </w:r>
+      <w:r>
+        <w:br/>
+      </w:r>
+      <w:r>
+        <w:drawing>
+          <wp:inline distT="0" distB="0" distL="0" distR="0" wp14:anchorId="2B85EA00" wp14:editId="4B6ED672">
+            <wp:extent cx="3797495" cy="4102311"/>
+            <wp:effectExtent l="0" t="0" r="0" b="0"/>
+            <wp:docPr id="9" name="Picture 9"/>
+            <wp:cNvGraphicFramePr>
+              <a:graphicFrameLocks xmlns:a="http://schemas.openxmlformats.org/drawingml/2006/main" noChangeAspect="1"/>
+            </wp:cNvGraphicFramePr>
+            <a:graphic xmlns:a="http://schemas.openxmlformats.org/drawingml/2006/main">
+              <a:graphicData uri="http://schemas.openxmlformats.org/drawingml/2006/picture">
+                <pic:pic xmlns:pic="http://schemas.openxmlformats.org/drawingml/2006/picture">
+                  <pic:nvPicPr>
+                    <pic:cNvPr id="1" name=""/>
+                    <pic:cNvPicPr/>
+                  </pic:nvPicPr>
+                  <pic:blipFill>
+                    <a:blip r:embed="rId14"/>
+                    <a:stretch>
+                      <a:fillRect/>
+                    </a:stretch>
+                  </pic:blipFill>
+                  <pic:spPr>
+                    <a:xfrm>
+                      <a:off x="0" y="0"/>
+                      <a:ext cx="3797495" cy="4102311"/>
+                    </a:xfrm>
+                    <a:prstGeom prst="rect">
+                      <a:avLst/>
+                    </a:prstGeom>
+                  </pic:spPr>
+                </pic:pic>
+              </a:graphicData>
+            </a:graphic>
+          </wp:inline>
+        </w:drawing>
+      </w:r>
+    </w:p>
+    <w:p/>
+    <w:p>
+      <w:r>
+        <w:t>In case an account is succseful created a green error message is displayed for 3 seconds and then the user is redirected to the login page.</w:t>
+      </w:r>
+      <w:r>
+        <w:br/>
+      </w:r>
+      <w:r>
+        <w:drawing>
+          <wp:inline distT="0" distB="0" distL="0" distR="0" wp14:anchorId="3289D632" wp14:editId="6CEB06F1">
+            <wp:extent cx="3130711" cy="749339"/>
+            <wp:effectExtent l="0" t="0" r="0" b="0"/>
+            <wp:docPr id="10" name="Picture 10"/>
+            <wp:cNvGraphicFramePr>
+              <a:graphicFrameLocks xmlns:a="http://schemas.openxmlformats.org/drawingml/2006/main" noChangeAspect="1"/>
+            </wp:cNvGraphicFramePr>
+            <a:graphic xmlns:a="http://schemas.openxmlformats.org/drawingml/2006/main">
+              <a:graphicData uri="http://schemas.openxmlformats.org/drawingml/2006/picture">
+                <pic:pic xmlns:pic="http://schemas.openxmlformats.org/drawingml/2006/picture">
+                  <pic:nvPicPr>
+                    <pic:cNvPr id="1" name=""/>
+                    <pic:cNvPicPr/>
+                  </pic:nvPicPr>
+                  <pic:blipFill>
+                    <a:blip r:embed="rId15"/>
+                    <a:stretch>
+                      <a:fillRect/>
+                    </a:stretch>
+                  </pic:blipFill>
+                  <pic:spPr>
+                    <a:xfrm>
+                      <a:off x="0" y="0"/>
+                      <a:ext cx="3130711" cy="749339"/>
+                    </a:xfrm>
+                    <a:prstGeom prst="rect">
+                      <a:avLst/>
+                    </a:prstGeom>
+                  </pic:spPr>
+                </pic:pic>
+              </a:graphicData>
+            </a:graphic>
+          </wp:inline>
+        </w:drawing>
+      </w:r>
+    </w:p>
+    <w:p/>
+    <w:p>
+      <w:r>
+        <w:t>On the home page the user has 5 buttons, 4 of them in a nice side menu and one in the top right corner.</w:t>
+      </w:r>
+    </w:p>
+    <w:p>
+      <w:r>
+        <w:lastRenderedPageBreak/>
+        <w:drawing>
+          <wp:inline distT="0" distB="0" distL="0" distR="0" wp14:anchorId="63A21F12" wp14:editId="70207B7B">
+            <wp:extent cx="5943600" cy="3247390"/>
+            <wp:effectExtent l="0" t="0" r="0" b="0"/>
+            <wp:docPr id="11" name="Picture 11"/>
+            <wp:cNvGraphicFramePr>
+              <a:graphicFrameLocks xmlns:a="http://schemas.openxmlformats.org/drawingml/2006/main" noChangeAspect="1"/>
+            </wp:cNvGraphicFramePr>
+            <a:graphic xmlns:a="http://schemas.openxmlformats.org/drawingml/2006/main">
+              <a:graphicData uri="http://schemas.openxmlformats.org/drawingml/2006/picture">
+                <pic:pic xmlns:pic="http://schemas.openxmlformats.org/drawingml/2006/picture">
+                  <pic:nvPicPr>
+                    <pic:cNvPr id="1" name=""/>
+                    <pic:cNvPicPr/>
+                  </pic:nvPicPr>
+                  <pic:blipFill>
+                    <a:blip r:embed="rId16"/>
+                    <a:stretch>
+                      <a:fillRect/>
+                    </a:stretch>
+                  </pic:blipFill>
+                  <pic:spPr>
+                    <a:xfrm>
+                      <a:off x="0" y="0"/>
+                      <a:ext cx="5943600" cy="3247390"/>
+                    </a:xfrm>
+                    <a:prstGeom prst="rect">
+                      <a:avLst/>
+                    </a:prstGeom>
+                  </pic:spPr>
+                </pic:pic>
+              </a:graphicData>
+            </a:graphic>
+          </wp:inline>
+        </w:drawing>
+      </w:r>
+    </w:p>
+    <w:p/>
+    <w:p>
+      <w:r>
+        <w:t>By choosing the button which spells the user username, the user is presented with its details and a button to delete his account.</w:t>
+      </w:r>
+    </w:p>
+    <w:p>
+      <w:r>
+        <w:drawing>
+          <wp:inline distT="0" distB="0" distL="0" distR="0" wp14:anchorId="1C363723" wp14:editId="51D45977">
+            <wp:extent cx="5943600" cy="2527935"/>
+            <wp:effectExtent l="0" t="0" r="0" b="5715"/>
+            <wp:docPr id="12" name="Picture 12"/>
+            <wp:cNvGraphicFramePr>
+              <a:graphicFrameLocks xmlns:a="http://schemas.openxmlformats.org/drawingml/2006/main" noChangeAspect="1"/>
+            </wp:cNvGraphicFramePr>
+            <a:graphic xmlns:a="http://schemas.openxmlformats.org/drawingml/2006/main">
+              <a:graphicData uri="http://schemas.openxmlformats.org/drawingml/2006/picture">
+                <pic:pic xmlns:pic="http://schemas.openxmlformats.org/drawingml/2006/picture">
+                  <pic:nvPicPr>
+                    <pic:cNvPr id="1" name=""/>
+                    <pic:cNvPicPr/>
+                  </pic:nvPicPr>
+                  <pic:blipFill>
+                    <a:blip r:embed="rId17"/>
+                    <a:stretch>
+                      <a:fillRect/>
+                    </a:stretch>
+                  </pic:blipFill>
+                  <pic:spPr>
+                    <a:xfrm>
+                      <a:off x="0" y="0"/>
+                      <a:ext cx="5943600" cy="2527935"/>
+                    </a:xfrm>
+                    <a:prstGeom prst="rect">
+                      <a:avLst/>
+                    </a:prstGeom>
+                  </pic:spPr>
+                </pic:pic>
+              </a:graphicData>
+            </a:graphic>
+          </wp:inline>
+        </w:drawing>
+      </w:r>
+    </w:p>
+    <w:p/>
+    <w:p>
+      <w:r>
+        <w:t xml:space="preserve">See my question shows the user </w:t>
+      </w:r>
+      <w:r>
+        <w:t>questions in reversed chronological order, each one with a delete button in case the user wants to delete a question:</w:t>
+      </w:r>
+    </w:p>
+    <w:p>
+      <w:r>
+        <w:lastRenderedPageBreak/>
+        <w:drawing>
+          <wp:inline distT="0" distB="0" distL="0" distR="0" wp14:anchorId="0AA66B06" wp14:editId="400F829B">
+            <wp:extent cx="5943600" cy="3013075"/>
+            <wp:effectExtent l="0" t="0" r="0" b="0"/>
+            <wp:docPr id="13" name="Picture 13"/>
+            <wp:cNvGraphicFramePr>
+              <a:graphicFrameLocks xmlns:a="http://schemas.openxmlformats.org/drawingml/2006/main" noChangeAspect="1"/>
+            </wp:cNvGraphicFramePr>
+            <a:graphic xmlns:a="http://schemas.openxmlformats.org/drawingml/2006/main">
+              <a:graphicData uri="http://schemas.openxmlformats.org/drawingml/2006/picture">
+                <pic:pic xmlns:pic="http://schemas.openxmlformats.org/drawingml/2006/picture">
+                  <pic:nvPicPr>
+                    <pic:cNvPr id="1" name=""/>
+                    <pic:cNvPicPr/>
+                  </pic:nvPicPr>
+                  <pic:blipFill>
+                    <a:blip r:embed="rId18"/>
+                    <a:stretch>
+                      <a:fillRect/>
+                    </a:stretch>
+                  </pic:blipFill>
+                  <pic:spPr>
+                    <a:xfrm>
+                      <a:off x="0" y="0"/>
+                      <a:ext cx="5943600" cy="3013075"/>
+                    </a:xfrm>
+                    <a:prstGeom prst="rect">
+                      <a:avLst/>
+                    </a:prstGeom>
+                  </pic:spPr>
+                </pic:pic>
+              </a:graphicData>
+            </a:graphic>
+          </wp:inline>
+        </w:drawing>
+      </w:r>
+    </w:p>
+    <w:p/>
+    <w:p>
+      <w:r>
+        <w:t>See my answers does the same for answers:</w:t>
+      </w:r>
+      <w:r>
+        <w:br/>
+      </w:r>
+      <w:r>
+        <w:drawing>
+          <wp:inline distT="0" distB="0" distL="0" distR="0" wp14:anchorId="558AA985" wp14:editId="02DDCC5F">
+            <wp:extent cx="5943600" cy="1776095"/>
+            <wp:effectExtent l="0" t="0" r="0" b="0"/>
+            <wp:docPr id="14" name="Picture 14"/>
+            <wp:cNvGraphicFramePr>
+              <a:graphicFrameLocks xmlns:a="http://schemas.openxmlformats.org/drawingml/2006/main" noChangeAspect="1"/>
+            </wp:cNvGraphicFramePr>
+            <a:graphic xmlns:a="http://schemas.openxmlformats.org/drawingml/2006/main">
+              <a:graphicData uri="http://schemas.openxmlformats.org/drawingml/2006/picture">
+                <pic:pic xmlns:pic="http://schemas.openxmlformats.org/drawingml/2006/picture">
+                  <pic:nvPicPr>
+                    <pic:cNvPr id="1" name=""/>
+                    <pic:cNvPicPr/>
+                  </pic:nvPicPr>
+                  <pic:blipFill>
+                    <a:blip r:embed="rId19"/>
+                    <a:stretch>
+                      <a:fillRect/>
+                    </a:stretch>
+                  </pic:blipFill>
+                  <pic:spPr>
+                    <a:xfrm>
+                      <a:off x="0" y="0"/>
+                      <a:ext cx="5943600" cy="1776095"/>
+                    </a:xfrm>
+                    <a:prstGeom prst="rect">
+                      <a:avLst/>
+                    </a:prstGeom>
+                  </pic:spPr>
+                </pic:pic>
+              </a:graphicData>
+            </a:graphic>
+          </wp:inline>
+        </w:drawing>
+      </w:r>
+    </w:p>
+    <w:p/>
+    <w:p>
+      <w:r>
+        <w:lastRenderedPageBreak/>
+        <w:t>Post a question presents the user with a form for creating a new question. The user can add as many tags as he wants by pressing the blue button</w:t>
+      </w:r>
+      <w:r>
+        <w:br/>
+      </w:r>
+      <w:r>
+        <w:drawing>
+          <wp:inline distT="0" distB="0" distL="0" distR="0" wp14:anchorId="2BBC15FC" wp14:editId="2BB61201">
+            <wp:extent cx="5943600" cy="2209800"/>
+            <wp:effectExtent l="0" t="0" r="0" b="0"/>
+            <wp:docPr id="15" name="Picture 15"/>
+            <wp:cNvGraphicFramePr>
+              <a:graphicFrameLocks xmlns:a="http://schemas.openxmlformats.org/drawingml/2006/main" noChangeAspect="1"/>
+            </wp:cNvGraphicFramePr>
+            <a:graphic xmlns:a="http://schemas.openxmlformats.org/drawingml/2006/main">
+              <a:graphicData uri="http://schemas.openxmlformats.org/drawingml/2006/picture">
+                <pic:pic xmlns:pic="http://schemas.openxmlformats.org/drawingml/2006/picture">
+                  <pic:nvPicPr>
+                    <pic:cNvPr id="1" name=""/>
+                    <pic:cNvPicPr/>
+                  </pic:nvPicPr>
+                  <pic:blipFill>
+                    <a:blip r:embed="rId20"/>
+                    <a:stretch>
+                      <a:fillRect/>
+                    </a:stretch>
+                  </pic:blipFill>
+                  <pic:spPr>
+                    <a:xfrm>
+                      <a:off x="0" y="0"/>
+                      <a:ext cx="5943600" cy="2209800"/>
+                    </a:xfrm>
+                    <a:prstGeom prst="rect">
+                      <a:avLst/>
+                    </a:prstGeom>
+                  </pic:spPr>
+                </pic:pic>
+              </a:graphicData>
+            </a:graphic>
+          </wp:inline>
+        </w:drawing>
+      </w:r>
+    </w:p>
+    <w:p>
+      <w:r>
+        <w:drawing>
+          <wp:inline distT="0" distB="0" distL="0" distR="0" wp14:anchorId="5DB99BBD" wp14:editId="65D276EC">
+            <wp:extent cx="5943600" cy="2559685"/>
+            <wp:effectExtent l="0" t="0" r="0" b="0"/>
+            <wp:docPr id="16" name="Picture 16"/>
+            <wp:cNvGraphicFramePr>
+              <a:graphicFrameLocks xmlns:a="http://schemas.openxmlformats.org/drawingml/2006/main" noChangeAspect="1"/>
+            </wp:cNvGraphicFramePr>
+            <a:graphic xmlns:a="http://schemas.openxmlformats.org/drawingml/2006/main">
+              <a:graphicData uri="http://schemas.openxmlformats.org/drawingml/2006/picture">
+                <pic:pic xmlns:pic="http://schemas.openxmlformats.org/drawingml/2006/picture">
+                  <pic:nvPicPr>
+                    <pic:cNvPr id="1" name=""/>
+                    <pic:cNvPicPr/>
+                  </pic:nvPicPr>
+                  <pic:blipFill>
+                    <a:blip r:embed="rId21"/>
+                    <a:stretch>
+                      <a:fillRect/>
+                    </a:stretch>
+                  </pic:blipFill>
+                  <pic:spPr>
+                    <a:xfrm>
+                      <a:off x="0" y="0"/>
+                      <a:ext cx="5943600" cy="2559685"/>
+                    </a:xfrm>
+                    <a:prstGeom prst="rect">
+                      <a:avLst/>
+                    </a:prstGeom>
+                  </pic:spPr>
+                </pic:pic>
+              </a:graphicData>
+            </a:graphic>
+          </wp:inline>
+        </w:drawing>
+      </w:r>
+    </w:p>
+    <w:p>
+      <w:r>
+        <w:t>There is also an option to select a picture to be uploaded.</w:t>
+      </w:r>
+      <w:r>
+        <w:br/>
+      </w:r>
+    </w:p>
+    <w:p/>
+    <w:p/>
+    <w:p/>
+    <w:p/>
+    <w:p/>
+    <w:p/>
+    <w:p/>
+    <w:p/>
+    <w:p>
+      <w:r>
+        <w:lastRenderedPageBreak/>
+        <w:t>Post an answer does the same but with fewer input fields:</w:t>
+      </w:r>
+      <w:r>
+        <w:t xml:space="preserve"> (not final version)</w:t>
+      </w:r>
+    </w:p>
+    <w:p>
+      <w:r>
+        <w:drawing>
+          <wp:inline distT="0" distB="0" distL="0" distR="0" wp14:anchorId="24999EF6" wp14:editId="1CF07660">
+            <wp:extent cx="5943600" cy="2021840"/>
+            <wp:effectExtent l="0" t="0" r="0" b="0"/>
+            <wp:docPr id="18" name="Picture 18"/>
+            <wp:cNvGraphicFramePr>
+              <a:graphicFrameLocks xmlns:a="http://schemas.openxmlformats.org/drawingml/2006/main" noChangeAspect="1"/>
+            </wp:cNvGraphicFramePr>
+            <a:graphic xmlns:a="http://schemas.openxmlformats.org/drawingml/2006/main">
+              <a:graphicData uri="http://schemas.openxmlformats.org/drawingml/2006/picture">
+                <pic:pic xmlns:pic="http://schemas.openxmlformats.org/drawingml/2006/picture">
+                  <pic:nvPicPr>
+                    <pic:cNvPr id="1" name=""/>
+                    <pic:cNvPicPr/>
+                  </pic:nvPicPr>
+                  <pic:blipFill>
+                    <a:blip r:embed="rId22"/>
+                    <a:stretch>
+                      <a:fillRect/>
+                    </a:stretch>
+                  </pic:blipFill>
+                  <pic:spPr>
+                    <a:xfrm>
+                      <a:off x="0" y="0"/>
+                      <a:ext cx="5943600" cy="2021840"/>
+                    </a:xfrm>
+                    <a:prstGeom prst="rect">
+                      <a:avLst/>
+                    </a:prstGeom>
+                  </pic:spPr>
+                </pic:pic>
+              </a:graphicData>
+            </a:graphic>
+          </wp:inline>
+        </w:drawing>
+      </w:r>
+    </w:p>
+    <w:p/>
+    <w:p>
+      <w:r>
+        <w:t>Below are some screenshots with React JS code:</w:t>
+      </w:r>
+    </w:p>
+    <w:p>
+      <w:r>
+        <w:drawing>
+          <wp:inline distT="0" distB="0" distL="0" distR="0" wp14:anchorId="5BAB67BC" wp14:editId="6BCEB2B8">
+            <wp:extent cx="5943600" cy="5177155"/>
+            <wp:effectExtent l="0" t="0" r="0" b="4445"/>
+            <wp:docPr id="19" name="Picture 19"/>
+            <wp:cNvGraphicFramePr>
+              <a:graphicFrameLocks xmlns:a="http://schemas.openxmlformats.org/drawingml/2006/main" noChangeAspect="1"/>
+            </wp:cNvGraphicFramePr>
+            <a:graphic xmlns:a="http://schemas.openxmlformats.org/drawingml/2006/main">
+              <a:graphicData uri="http://schemas.openxmlformats.org/drawingml/2006/picture">
+                <pic:pic xmlns:pic="http://schemas.openxmlformats.org/drawingml/2006/picture">
+                  <pic:nvPicPr>
+                    <pic:cNvPr id="1" name=""/>
+                    <pic:cNvPicPr/>
+                  </pic:nvPicPr>
+                  <pic:blipFill>
+                    <a:blip r:embed="rId23"/>
+                    <a:stretch>
+                      <a:fillRect/>
+                    </a:stretch>
+                  </pic:blipFill>
+                  <pic:spPr>
+                    <a:xfrm>
+                      <a:off x="0" y="0"/>
+                      <a:ext cx="5943600" cy="5177155"/>
+                    </a:xfrm>
+                    <a:prstGeom prst="rect">
+                      <a:avLst/>
+                    </a:prstGeom>
+                  </pic:spPr>
+                </pic:pic>
+              </a:graphicData>
+            </a:graphic>
+          </wp:inline>
+        </w:drawing>
+      </w:r>
+    </w:p>
+    <w:p/>
+    <w:p>
+      <w:r>
+        <w:drawing>
+          <wp:inline distT="0" distB="0" distL="0" distR="0" wp14:anchorId="033D3B3A" wp14:editId="1453B403">
+            <wp:extent cx="5943600" cy="5054600"/>
+            <wp:effectExtent l="0" t="0" r="0" b="0"/>
+            <wp:docPr id="20" name="Picture 20"/>
+            <wp:cNvGraphicFramePr>
+              <a:graphicFrameLocks xmlns:a="http://schemas.openxmlformats.org/drawingml/2006/main" noChangeAspect="1"/>
+            </wp:cNvGraphicFramePr>
+            <a:graphic xmlns:a="http://schemas.openxmlformats.org/drawingml/2006/main">
+              <a:graphicData uri="http://schemas.openxmlformats.org/drawingml/2006/picture">
+                <pic:pic xmlns:pic="http://schemas.openxmlformats.org/drawingml/2006/picture">
+                  <pic:nvPicPr>
+                    <pic:cNvPr id="1" name=""/>
+                    <pic:cNvPicPr/>
+                  </pic:nvPicPr>
+                  <pic:blipFill>
+                    <a:blip r:embed="rId24"/>
+                    <a:stretch>
+                      <a:fillRect/>
+                    </a:stretch>
+                  </pic:blipFill>
+                  <pic:spPr>
+                    <a:xfrm>
+                      <a:off x="0" y="0"/>
+                      <a:ext cx="5943600" cy="5054600"/>
+                    </a:xfrm>
+                    <a:prstGeom prst="rect">
+                      <a:avLst/>
+                    </a:prstGeom>
+                  </pic:spPr>
+                </pic:pic>
+              </a:graphicData>
+            </a:graphic>
+          </wp:inline>
+        </w:drawing>
+      </w:r>
+    </w:p>
+    <w:p/>
+    <w:p/>
+    <w:p/>
+    <w:p/>
+    <w:p/>
+    <w:p/>
+    <w:p/>
+    <w:p/>
+    <w:p/>
+    <w:p/>
+    <w:p>
+      <w:r>
+        <w:lastRenderedPageBreak/>
+        <w:t>Conditional rendering and using custom made components:</w:t>
+      </w:r>
+    </w:p>
+    <w:p>
+      <w:r>
+        <w:drawing>
+          <wp:inline distT="0" distB="0" distL="0" distR="0" wp14:anchorId="4EB647E1" wp14:editId="6FFDFEC4">
+            <wp:extent cx="5943600" cy="3348355"/>
+            <wp:effectExtent l="0" t="0" r="0" b="4445"/>
+            <wp:docPr id="21" name="Picture 21"/>
+            <wp:cNvGraphicFramePr>
+              <a:graphicFrameLocks xmlns:a="http://schemas.openxmlformats.org/drawingml/2006/main" noChangeAspect="1"/>
+            </wp:cNvGraphicFramePr>
+            <a:graphic xmlns:a="http://schemas.openxmlformats.org/drawingml/2006/main">
+              <a:graphicData uri="http://schemas.openxmlformats.org/drawingml/2006/picture">
+                <pic:pic xmlns:pic="http://schemas.openxmlformats.org/drawingml/2006/picture">
+                  <pic:nvPicPr>
+                    <pic:cNvPr id="1" name=""/>
+                    <pic:cNvPicPr/>
+                  </pic:nvPicPr>
+                  <pic:blipFill>
+                    <a:blip r:embed="rId25"/>
+                    <a:stretch>
+                      <a:fillRect/>
+                    </a:stretch>
+                  </pic:blipFill>
+                  <pic:spPr>
+                    <a:xfrm>
+                      <a:off x="0" y="0"/>
+                      <a:ext cx="5943600" cy="3348355"/>
+                    </a:xfrm>
+                    <a:prstGeom prst="rect">
+                      <a:avLst/>
+                    </a:prstGeom>
+                  </pic:spPr>
+                </pic:pic>
+              </a:graphicData>
+            </a:graphic>
+          </wp:inline>
+        </w:drawing>
+      </w:r>
+    </w:p>
+    <w:p/>
+    <w:p/>
+    <w:p/>
+    <w:p/>
+    <w:p/>
+    <w:p/>
+    <w:p/>
+    <w:p>
+      <w:pPr>
+        <w:tabs>
+          <w:tab w:val="left" w:pos="6393"/>
+        </w:tabs>
+      </w:pPr>
+      <w:r>
+        <w:tab/>
       </w:r>
     </w:p>
     <w:sectPr>

</xml_diff>